<commit_message>
Quitar parametros Fragment y eliminar terneros y vacas desde animales
</commit_message>
<xml_diff>
--- a/Proyecto09.docx
+++ b/Proyecto09.docx
@@ -2,8 +2,8 @@
 <file path=word/document.xml><?xml version="1.0" encoding="utf-8"?>
 <w:document xmlns:wpc="http://schemas.microsoft.com/office/word/2010/wordprocessingCanvas" xmlns:cx="http://schemas.microsoft.com/office/drawing/2014/chartex" xmlns:cx1="http://schemas.microsoft.com/office/drawing/2015/9/8/chartex" xmlns:cx2="http://schemas.microsoft.com/office/drawing/2015/10/21/chartex" xmlns:cx3="http://schemas.microsoft.com/office/drawing/2016/5/9/chartex" xmlns:cx4="http://schemas.microsoft.com/office/drawing/2016/5/10/chartex" xmlns:cx5="http://schemas.microsoft.com/office/drawing/2016/5/11/chartex" xmlns:cx6="http://schemas.microsoft.com/office/drawing/2016/5/12/chartex" xmlns:cx7="http://schemas.microsoft.com/office/drawing/2016/5/13/chartex" xmlns:cx8="http://schemas.microsoft.com/office/drawing/2016/5/14/chartex" xmlns:mc="http://schemas.openxmlformats.org/markup-compatibility/2006" xmlns:aink="http://schemas.microsoft.com/office/drawing/2016/ink" xmlns:am3d="http://schemas.microsoft.com/office/drawing/2017/model3d" xmlns:o="urn:schemas-microsoft-com:office:office" xmlns:r="http://schemas.openxmlformats.org/officeDocument/2006/relationships" xmlns:m="http://schemas.openxmlformats.org/officeDocument/2006/math" xmlns:v="urn:schemas-microsoft-com:vml" xmlns:wp14="http://schemas.microsoft.com/office/word/2010/wordprocessingDrawing" xmlns:wp="http://schemas.openxmlformats.org/drawingml/2006/wordprocessingDrawing" xmlns:w10="urn:schemas-microsoft-com:office:word" xmlns:w="http://schemas.openxmlformats.org/wordprocessingml/2006/main" xmlns:w14="http://schemas.microsoft.com/office/word/2010/wordml" xmlns:w15="http://schemas.microsoft.com/office/word/2012/wordml" xmlns:w16cex="http://schemas.microsoft.com/office/word/2018/wordml/cex" xmlns:w16cid="http://schemas.microsoft.com/office/word/2016/wordml/cid" xmlns:w16="http://schemas.microsoft.com/office/word/2018/wordml" xmlns:w16sdtdh="http://schemas.microsoft.com/office/word/2020/wordml/sdtdatahash" xmlns:w16se="http://schemas.microsoft.com/office/word/2015/wordml/symex" xmlns:wpg="http://schemas.microsoft.com/office/word/2010/wordprocessingGroup" xmlns:wpi="http://schemas.microsoft.com/office/word/2010/wordprocessingInk" xmlns:wne="http://schemas.microsoft.com/office/word/2006/wordml" xmlns:wps="http://schemas.microsoft.com/office/word/2010/wordprocessingShape" mc:Ignorable="w14 w15 w16se w16cid w16 w16cex w16sdtdh wp14">
   <w:body>
-    <w:bookmarkStart w:id="0" w:name="_Toc72190802" w:displacedByCustomXml="next"/>
-    <w:bookmarkStart w:id="1" w:name="_Toc72177399" w:displacedByCustomXml="next"/>
+    <w:bookmarkStart w:id="0" w:name="_Toc72177399" w:displacedByCustomXml="next"/>
+    <w:bookmarkStart w:id="1" w:name="_Toc72190802" w:displacedByCustomXml="next"/>
     <w:sdt>
       <w:sdtPr>
         <w:rPr>
@@ -13654,7 +13654,7 @@
     <w:tbl>
       <w:tblPr>
         <w:tblStyle w:val="Tablaconcuadrcula"/>
-        <w:tblW w:w="0" w:type="auto"/>
+        <w:tblW w:w="9097" w:type="dxa"/>
         <w:tblLayout w:type="fixed"/>
         <w:tblLook w:val="04A0" w:firstRow="1" w:lastRow="0" w:firstColumn="1" w:lastColumn="0" w:noHBand="0" w:noVBand="1"/>
       </w:tblPr>
@@ -14135,6 +14135,7 @@
         <w:tc>
           <w:tcPr>
             <w:tcW w:w="460" w:type="dxa"/>
+            <w:vMerge w:val="restart"/>
           </w:tcPr>
           <w:p>
             <w:pPr>
@@ -14142,16 +14143,14 @@
             </w:pPr>
             <w:r>
               <w:lastRenderedPageBreak/>
-              <w:t>0</w:t>
-            </w:r>
-            <w:r>
-              <w:t>7</w:t>
+              <w:t>07</w:t>
             </w:r>
           </w:p>
         </w:tc>
         <w:tc>
           <w:tcPr>
             <w:tcW w:w="2750" w:type="dxa"/>
+            <w:vMerge w:val="restart"/>
           </w:tcPr>
           <w:p>
             <w:pPr>
@@ -14195,6 +14194,69 @@
             </w:pPr>
             <w:r>
               <w:t>Guardar el id autogenerado en el objeto al guardarlo en la BD</w:t>
+            </w:r>
+          </w:p>
+        </w:tc>
+      </w:tr>
+      <w:tr>
+        <w:tc>
+          <w:tcPr>
+            <w:tcW w:w="460" w:type="dxa"/>
+            <w:vMerge/>
+          </w:tcPr>
+          <w:p>
+            <w:pPr>
+              <w:pStyle w:val="ENormal"/>
+            </w:pPr>
+          </w:p>
+        </w:tc>
+        <w:tc>
+          <w:tcPr>
+            <w:tcW w:w="2750" w:type="dxa"/>
+            <w:vMerge/>
+          </w:tcPr>
+          <w:p>
+            <w:pPr>
+              <w:pStyle w:val="ENormal"/>
+            </w:pPr>
+          </w:p>
+        </w:tc>
+        <w:tc>
+          <w:tcPr>
+            <w:tcW w:w="1701" w:type="dxa"/>
+          </w:tcPr>
+          <w:p>
+            <w:pPr>
+              <w:pStyle w:val="ENormal"/>
+            </w:pPr>
+            <w:r>
+              <w:t>El objeto eliminado es una Vaca o un Ternero desde la vista de Animal</w:t>
+            </w:r>
+          </w:p>
+        </w:tc>
+        <w:tc>
+          <w:tcPr>
+            <w:tcW w:w="1351" w:type="dxa"/>
+          </w:tcPr>
+          <w:p>
+            <w:pPr>
+              <w:pStyle w:val="ENormal"/>
+            </w:pPr>
+            <w:r>
+              <w:t>ERROR</w:t>
+            </w:r>
+          </w:p>
+        </w:tc>
+        <w:tc>
+          <w:tcPr>
+            <w:tcW w:w="2835" w:type="dxa"/>
+          </w:tcPr>
+          <w:p>
+            <w:pPr>
+              <w:pStyle w:val="ENormal"/>
+            </w:pPr>
+            <w:r>
+              <w:t>Eliminar los datos de vaca o ternero si hay unobjeto con el mismo crotal guardado</w:t>
             </w:r>
           </w:p>
         </w:tc>
@@ -33657,7 +33719,7 @@
     <w:lsdException w:name="Table Web 2" w:semiHidden="1" w:unhideWhenUsed="1"/>
     <w:lsdException w:name="Table Web 3" w:semiHidden="1" w:unhideWhenUsed="1"/>
     <w:lsdException w:name="Balloon Text" w:semiHidden="1" w:unhideWhenUsed="1"/>
-    <w:lsdException w:name="Table Grid" w:semiHidden="1" w:uiPriority="39" w:unhideWhenUsed="1"/>
+    <w:lsdException w:name="Table Grid" w:uiPriority="39"/>
     <w:lsdException w:name="Table Theme" w:semiHidden="1" w:unhideWhenUsed="1"/>
     <w:lsdException w:name="Placeholder Text" w:semiHidden="1"/>
     <w:lsdException w:name="No Spacing" w:uiPriority="1" w:qFormat="1"/>

</xml_diff>

<commit_message>
Métodos acceso a la BD creados en Main
</commit_message>
<xml_diff>
--- a/Proyecto09.docx
+++ b/Proyecto09.docx
@@ -2,10 +2,10 @@
 <file path=word/document.xml><?xml version="1.0" encoding="utf-8"?>
 <w:document xmlns:wpc="http://schemas.microsoft.com/office/word/2010/wordprocessingCanvas" xmlns:cx="http://schemas.microsoft.com/office/drawing/2014/chartex" xmlns:cx1="http://schemas.microsoft.com/office/drawing/2015/9/8/chartex" xmlns:cx2="http://schemas.microsoft.com/office/drawing/2015/10/21/chartex" xmlns:cx3="http://schemas.microsoft.com/office/drawing/2016/5/9/chartex" xmlns:cx4="http://schemas.microsoft.com/office/drawing/2016/5/10/chartex" xmlns:cx5="http://schemas.microsoft.com/office/drawing/2016/5/11/chartex" xmlns:cx6="http://schemas.microsoft.com/office/drawing/2016/5/12/chartex" xmlns:cx7="http://schemas.microsoft.com/office/drawing/2016/5/13/chartex" xmlns:cx8="http://schemas.microsoft.com/office/drawing/2016/5/14/chartex" xmlns:mc="http://schemas.openxmlformats.org/markup-compatibility/2006" xmlns:aink="http://schemas.microsoft.com/office/drawing/2016/ink" xmlns:am3d="http://schemas.microsoft.com/office/drawing/2017/model3d" xmlns:o="urn:schemas-microsoft-com:office:office" xmlns:r="http://schemas.openxmlformats.org/officeDocument/2006/relationships" xmlns:m="http://schemas.openxmlformats.org/officeDocument/2006/math" xmlns:v="urn:schemas-microsoft-com:vml" xmlns:wp14="http://schemas.microsoft.com/office/word/2010/wordprocessingDrawing" xmlns:wp="http://schemas.openxmlformats.org/drawingml/2006/wordprocessingDrawing" xmlns:w10="urn:schemas-microsoft-com:office:word" xmlns:w="http://schemas.openxmlformats.org/wordprocessingml/2006/main" xmlns:w14="http://schemas.microsoft.com/office/word/2010/wordml" xmlns:w15="http://schemas.microsoft.com/office/word/2012/wordml" xmlns:w16cex="http://schemas.microsoft.com/office/word/2018/wordml/cex" xmlns:w16cid="http://schemas.microsoft.com/office/word/2016/wordml/cid" xmlns:w16="http://schemas.microsoft.com/office/word/2018/wordml" xmlns:w16sdtdh="http://schemas.microsoft.com/office/word/2020/wordml/sdtdatahash" xmlns:w16se="http://schemas.microsoft.com/office/word/2015/wordml/symex" xmlns:wpg="http://schemas.microsoft.com/office/word/2010/wordprocessingGroup" xmlns:wpi="http://schemas.microsoft.com/office/word/2010/wordprocessingInk" xmlns:wne="http://schemas.microsoft.com/office/word/2006/wordml" xmlns:wps="http://schemas.microsoft.com/office/word/2010/wordprocessingShape" mc:Ignorable="w14 w15 w16se w16cid w16 w16cex w16sdtdh wp14">
   <w:body>
-    <w:bookmarkStart w:id="0" w:name="_Toc72461765" w:displacedByCustomXml="next"/>
-    <w:bookmarkStart w:id="1" w:name="_Toc72190802" w:displacedByCustomXml="next"/>
-    <w:bookmarkStart w:id="2" w:name="_Toc72177399" w:displacedByCustomXml="next"/>
-    <w:bookmarkStart w:id="3" w:name="_Toc72286331" w:displacedByCustomXml="next"/>
+    <w:bookmarkStart w:id="0" w:name="_Toc72286331" w:displacedByCustomXml="next"/>
+    <w:bookmarkStart w:id="1" w:name="_Toc72177399" w:displacedByCustomXml="next"/>
+    <w:bookmarkStart w:id="2" w:name="_Toc72190802" w:displacedByCustomXml="next"/>
+    <w:bookmarkStart w:id="3" w:name="_Toc72461765" w:displacedByCustomXml="next"/>
     <w:sdt>
       <w:sdtPr>
         <w:rPr>
@@ -16599,6 +16599,9 @@
         <w:pStyle w:val="ENormal"/>
       </w:pPr>
       <w:r>
+        <w:rPr>
+          <w:noProof/>
+        </w:rPr>
         <w:drawing>
           <wp:inline distT="0" distB="0" distL="0" distR="0" wp14:anchorId="2D3D8C1D" wp14:editId="6144427B">
             <wp:extent cx="5579110" cy="1303655"/>
@@ -16641,6 +16644,9 @@
         <w:pStyle w:val="ENormal"/>
       </w:pPr>
       <w:r>
+        <w:rPr>
+          <w:noProof/>
+        </w:rPr>
         <w:drawing>
           <wp:inline distT="0" distB="0" distL="0" distR="0" wp14:anchorId="4F842AA5" wp14:editId="006463C8">
             <wp:extent cx="1733792" cy="1314633"/>
@@ -16683,10 +16689,7 @@
         <w:pStyle w:val="ETit4"/>
       </w:pPr>
       <w:r>
-        <w:t>2</w:t>
-      </w:r>
-      <w:r>
-        <w:t>º Fase</w:t>
+        <w:t>2º Fase</w:t>
       </w:r>
     </w:p>
     <w:p>
@@ -16694,6 +16697,9 @@
         <w:pStyle w:val="ENormal"/>
       </w:pPr>
       <w:r>
+        <w:rPr>
+          <w:noProof/>
+        </w:rPr>
         <w:drawing>
           <wp:inline distT="0" distB="0" distL="0" distR="0" wp14:anchorId="4BA91C13" wp14:editId="31A6F00D">
             <wp:extent cx="5268060" cy="1190791"/>
@@ -16736,6 +16742,9 @@
         <w:pStyle w:val="ENormal"/>
       </w:pPr>
       <w:r>
+        <w:rPr>
+          <w:noProof/>
+        </w:rPr>
         <w:drawing>
           <wp:inline distT="0" distB="0" distL="0" distR="0" wp14:anchorId="176B241E" wp14:editId="04555AFC">
             <wp:extent cx="1962424" cy="1190791"/>
@@ -16779,10 +16788,7 @@
       </w:pPr>
       <w:r>
         <w:lastRenderedPageBreak/>
-        <w:t>3</w:t>
-      </w:r>
-      <w:r>
-        <w:t>º Fase</w:t>
+        <w:t>3º Fase</w:t>
       </w:r>
     </w:p>
     <w:p>
@@ -16790,6 +16796,9 @@
         <w:pStyle w:val="ENormal"/>
       </w:pPr>
       <w:r>
+        <w:rPr>
+          <w:noProof/>
+        </w:rPr>
         <w:drawing>
           <wp:inline distT="0" distB="0" distL="0" distR="0" wp14:anchorId="6FFDC2B4" wp14:editId="752354DF">
             <wp:extent cx="5268060" cy="714475"/>
@@ -16832,6 +16841,9 @@
         <w:pStyle w:val="ENormal"/>
       </w:pPr>
       <w:r>
+        <w:rPr>
+          <w:noProof/>
+        </w:rPr>
         <w:drawing>
           <wp:inline distT="0" distB="0" distL="0" distR="0" wp14:anchorId="50CE01D7" wp14:editId="0A296D13">
             <wp:extent cx="1733792" cy="724001"/>
@@ -16874,10 +16886,7 @@
         <w:pStyle w:val="ETit4"/>
       </w:pPr>
       <w:r>
-        <w:t>4</w:t>
-      </w:r>
-      <w:r>
-        <w:t>º Fase</w:t>
+        <w:t>4º Fase</w:t>
       </w:r>
     </w:p>
     <w:p>
@@ -16885,6 +16894,9 @@
         <w:pStyle w:val="ENormal"/>
       </w:pPr>
       <w:r>
+        <w:rPr>
+          <w:noProof/>
+        </w:rPr>
         <w:drawing>
           <wp:inline distT="0" distB="0" distL="0" distR="0" wp14:anchorId="416C9BAC" wp14:editId="7E9CE67A">
             <wp:extent cx="5258534" cy="714475"/>
@@ -16927,6 +16939,9 @@
         <w:pStyle w:val="ENormal"/>
       </w:pPr>
       <w:r>
+        <w:rPr>
+          <w:noProof/>
+        </w:rPr>
         <w:drawing>
           <wp:inline distT="0" distB="0" distL="0" distR="0" wp14:anchorId="418797F4" wp14:editId="09DD3E97">
             <wp:extent cx="1724266" cy="714475"/>
@@ -16969,10 +16984,7 @@
         <w:pStyle w:val="ETit4"/>
       </w:pPr>
       <w:r>
-        <w:t>5</w:t>
-      </w:r>
-      <w:r>
-        <w:t>º Fase</w:t>
+        <w:t>5º Fase</w:t>
       </w:r>
     </w:p>
     <w:p>
@@ -16980,6 +16992,9 @@
         <w:pStyle w:val="ENormal"/>
       </w:pPr>
       <w:r>
+        <w:rPr>
+          <w:noProof/>
+        </w:rPr>
         <w:drawing>
           <wp:inline distT="0" distB="0" distL="0" distR="0" wp14:anchorId="0840BC0A" wp14:editId="367A9151">
             <wp:extent cx="5268060" cy="1171739"/>
@@ -17022,6 +17037,9 @@
         <w:pStyle w:val="ENormal"/>
       </w:pPr>
       <w:r>
+        <w:rPr>
+          <w:noProof/>
+        </w:rPr>
         <w:drawing>
           <wp:inline distT="0" distB="0" distL="0" distR="0" wp14:anchorId="43D57154" wp14:editId="6E69714A">
             <wp:extent cx="2581635" cy="1171739"/>
@@ -18050,10 +18068,7 @@
         <w:pStyle w:val="ENormal"/>
       </w:pPr>
       <w:r>
-        <w:t>Tras acceder a la pestaña de la subárea correspondiente como se indica anteriormente</w:t>
-      </w:r>
-      <w:r>
-        <w:t xml:space="preserve"> y </w:t>
+        <w:t xml:space="preserve">Tras acceder a la pestaña de la subárea correspondiente como se indica anteriormente y </w:t>
       </w:r>
       <w:r>
         <w:t>seleccionar el artículo que se desea editar</w:t>
@@ -20872,6 +20887,7 @@
   <w:style w:type="character" w:default="1" w:styleId="Fuentedeprrafopredeter">
     <w:name w:val="Default Paragraph Font"/>
     <w:uiPriority w:val="1"/>
+    <w:semiHidden/>
     <w:unhideWhenUsed/>
   </w:style>
   <w:style w:type="table" w:default="1" w:styleId="Tablanormal">

</xml_diff>

<commit_message>
JavaDoc generado, apk y documento actualizado
</commit_message>
<xml_diff>
--- a/Proyecto09.docx
+++ b/Proyecto09.docx
@@ -32,7 +32,7 @@
             <w:rPr>
               <w:noProof/>
             </w:rPr>
-            <w:pict w14:anchorId="5D81352F">
+            <w:pict w14:anchorId="58B855B1">
               <v:group id="Grupo 453" o:spid="_x0000_s1026" style="position:absolute;left:0;text-align:left;margin-left:348pt;margin-top:0;width:246.95pt;height:11in;z-index:251675648;mso-height-percent:1000;mso-position-horizontal-relative:page;mso-position-vertical-relative:page;mso-height-percent:1000" coordorigin="-33" coordsize="31360,100584" o:gfxdata="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">
                 <v:rect id="Rectángulo 459" o:spid="_x0000_s1027" alt="Light vertical" style="position:absolute;width:1385;height:100584;visibility:visible;v-text-anchor:middle" o:gfxdata="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" fillcolor="#538135 [2409]" strokecolor="#375623 [1609]" strokeweight="1pt"/>
                 <v:rect id="Rectángulo 460" o:spid="_x0000_s1028" style="position:absolute;left:1246;width:29718;height:100584;visibility:visible" o:gfxdata="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" fillcolor="#70ad47 [3209]" strokecolor="#1f4d78 [1608]" strokeweight="1pt"/>
@@ -184,7 +184,7 @@
               <w:lang w:eastAsia="es-ES"/>
             </w:rPr>
             <w:drawing>
-              <wp:anchor distT="0" distB="0" distL="114300" distR="114300" simplePos="0" relativeHeight="251660800" behindDoc="0" locked="0" layoutInCell="1" allowOverlap="1" wp14:anchorId="40E23367" wp14:editId="40DABC67">
+              <wp:anchor distT="0" distB="0" distL="114300" distR="114300" simplePos="0" relativeHeight="251660800" behindDoc="0" locked="0" layoutInCell="1" allowOverlap="1" wp14:anchorId="32BC5898" wp14:editId="7E9F8B44">
                 <wp:simplePos x="0" y="0"/>
                 <wp:positionH relativeFrom="margin">
                   <wp:align>left</wp:align>
@@ -4766,7 +4766,7 @@
             <w:noProof/>
             <w:webHidden/>
           </w:rPr>
-          <w:t>53</w:t>
+          <w:t>54</w:t>
         </w:r>
         <w:r>
           <w:rPr>
@@ -4836,7 +4836,7 @@
             <w:noProof/>
             <w:webHidden/>
           </w:rPr>
-          <w:t>53</w:t>
+          <w:t>54</w:t>
         </w:r>
         <w:r>
           <w:rPr>
@@ -4906,7 +4906,7 @@
             <w:noProof/>
             <w:webHidden/>
           </w:rPr>
-          <w:t>54</w:t>
+          <w:t>55</w:t>
         </w:r>
         <w:r>
           <w:rPr>
@@ -4976,7 +4976,7 @@
             <w:noProof/>
             <w:webHidden/>
           </w:rPr>
-          <w:t>55</w:t>
+          <w:t>56</w:t>
         </w:r>
         <w:r>
           <w:rPr>
@@ -8379,13 +8379,17 @@
         <w:t>e</w:t>
       </w:r>
       <w:r>
-        <w:t xml:space="preserve"> una explotación ganadera,</w:t>
-      </w:r>
-      <w:r>
-        <w:t xml:space="preserve"> </w:t>
-      </w:r>
-      <w:r>
-        <w:t>basándose en los datos guardados</w:t>
+        <w:t xml:space="preserve"> una explotación </w:t>
+      </w:r>
+      <w:proofErr w:type="spellStart"/>
+      <w:proofErr w:type="gramStart"/>
+      <w:r>
+        <w:t>ganadera,basándose</w:t>
+      </w:r>
+      <w:proofErr w:type="spellEnd"/>
+      <w:proofErr w:type="gramEnd"/>
+      <w:r>
+        <w:t xml:space="preserve"> en los datos guardados</w:t>
       </w:r>
       <w:r>
         <w:t xml:space="preserve"> sobre la misma.</w:t>
@@ -9020,9 +9024,10 @@
       <w:r>
         <w:rPr>
           <w:noProof/>
+          <w:lang w:eastAsia="es-ES"/>
         </w:rPr>
         <w:drawing>
-          <wp:inline distT="0" distB="0" distL="0" distR="0" wp14:anchorId="0F2511F1" wp14:editId="1D2F4BBB">
+          <wp:inline distT="0" distB="0" distL="0" distR="0" wp14:anchorId="49AEBDEB" wp14:editId="4FB8B0EB">
             <wp:extent cx="4962525" cy="5981700"/>
             <wp:effectExtent l="0" t="0" r="0" b="0"/>
             <wp:docPr id="8" name="Imagen 8"/>
@@ -9078,10 +9083,11 @@
       <w:r>
         <w:rPr>
           <w:noProof/>
+          <w:lang w:eastAsia="es-ES"/>
         </w:rPr>
         <w:lastRenderedPageBreak/>
         <w:drawing>
-          <wp:inline distT="0" distB="0" distL="0" distR="0" wp14:anchorId="01DD36D3" wp14:editId="30D8AFC0">
+          <wp:inline distT="0" distB="0" distL="0" distR="0" wp14:anchorId="7B680B52" wp14:editId="618754D4">
             <wp:extent cx="4581525" cy="4210050"/>
             <wp:effectExtent l="0" t="0" r="0" b="0"/>
             <wp:docPr id="41" name="Imagen 41"/>
@@ -9162,7 +9168,7 @@
           <w:lang w:eastAsia="es-ES"/>
         </w:rPr>
         <w:drawing>
-          <wp:inline distT="0" distB="0" distL="0" distR="0" wp14:anchorId="75DFF7E5" wp14:editId="2C3615C3">
+          <wp:inline distT="0" distB="0" distL="0" distR="0" wp14:anchorId="1FCE3597" wp14:editId="44EA9CE6">
             <wp:extent cx="3391373" cy="4258269"/>
             <wp:effectExtent l="0" t="0" r="0" b="9525"/>
             <wp:docPr id="6" name="Imagen 6"/>
@@ -9221,7 +9227,7 @@
           <w:lang w:eastAsia="es-ES"/>
         </w:rPr>
         <w:drawing>
-          <wp:inline distT="0" distB="0" distL="0" distR="0" wp14:anchorId="31EDA033" wp14:editId="04278D83">
+          <wp:inline distT="0" distB="0" distL="0" distR="0" wp14:anchorId="7792027C" wp14:editId="37765492">
             <wp:extent cx="3343742" cy="2057687"/>
             <wp:effectExtent l="0" t="0" r="9525" b="0"/>
             <wp:docPr id="7" name="Imagen 7"/>
@@ -9298,7 +9304,7 @@
           <w:lang w:eastAsia="es-ES"/>
         </w:rPr>
         <w:drawing>
-          <wp:inline distT="0" distB="0" distL="0" distR="0" wp14:anchorId="7C6C8AEA" wp14:editId="6B1A3947">
+          <wp:inline distT="0" distB="0" distL="0" distR="0" wp14:anchorId="519732E4" wp14:editId="3088241B">
             <wp:extent cx="4400550" cy="6190604"/>
             <wp:effectExtent l="0" t="0" r="0" b="0"/>
             <wp:docPr id="5" name="Imagen 5"/>
@@ -9361,7 +9367,7 @@
         </w:rPr>
         <w:lastRenderedPageBreak/>
         <w:drawing>
-          <wp:inline distT="0" distB="0" distL="0" distR="0" wp14:anchorId="681445D0" wp14:editId="6CC7217D">
+          <wp:inline distT="0" distB="0" distL="0" distR="0" wp14:anchorId="71DDDA06" wp14:editId="67021D8D">
             <wp:extent cx="4857750" cy="5470019"/>
             <wp:effectExtent l="0" t="0" r="0" b="0"/>
             <wp:docPr id="66" name="Imagen 66"/>
@@ -9424,7 +9430,7 @@
         </w:rPr>
         <w:lastRenderedPageBreak/>
         <w:drawing>
-          <wp:inline distT="0" distB="0" distL="0" distR="0" wp14:anchorId="2E5CABF3" wp14:editId="343D66B7">
+          <wp:inline distT="0" distB="0" distL="0" distR="0" wp14:anchorId="57349059" wp14:editId="16929647">
             <wp:extent cx="5000625" cy="6847884"/>
             <wp:effectExtent l="0" t="0" r="0" b="0"/>
             <wp:docPr id="67" name="Imagen 67"/>
@@ -9604,9 +9610,10 @@
       <w:r>
         <w:rPr>
           <w:noProof/>
+          <w:lang w:eastAsia="es-ES"/>
         </w:rPr>
         <w:drawing>
-          <wp:inline distT="0" distB="0" distL="0" distR="0" wp14:anchorId="293030E6" wp14:editId="7338B9F4">
+          <wp:inline distT="0" distB="0" distL="0" distR="0" wp14:anchorId="109BE382" wp14:editId="4773B12B">
             <wp:extent cx="5572125" cy="3371850"/>
             <wp:effectExtent l="0" t="0" r="0" b="0"/>
             <wp:docPr id="45" name="Imagen 45"/>
@@ -9662,10 +9669,11 @@
       <w:r>
         <w:rPr>
           <w:noProof/>
+          <w:lang w:eastAsia="es-ES"/>
         </w:rPr>
         <w:lastRenderedPageBreak/>
         <w:drawing>
-          <wp:inline distT="0" distB="0" distL="0" distR="0" wp14:anchorId="2EB32578" wp14:editId="47D23946">
+          <wp:inline distT="0" distB="0" distL="0" distR="0" wp14:anchorId="3C608847" wp14:editId="5E58D479">
             <wp:extent cx="5572125" cy="2562225"/>
             <wp:effectExtent l="0" t="0" r="0" b="0"/>
             <wp:docPr id="48" name="Imagen 48"/>
@@ -9721,9 +9729,10 @@
       <w:r>
         <w:rPr>
           <w:noProof/>
+          <w:lang w:eastAsia="es-ES"/>
         </w:rPr>
         <w:drawing>
-          <wp:inline distT="0" distB="0" distL="0" distR="0" wp14:anchorId="0031F2CF" wp14:editId="0C481267">
+          <wp:inline distT="0" distB="0" distL="0" distR="0" wp14:anchorId="10DC0724" wp14:editId="640ABA1B">
             <wp:extent cx="5572125" cy="2419350"/>
             <wp:effectExtent l="0" t="0" r="0" b="0"/>
             <wp:docPr id="55" name="Imagen 55"/>
@@ -9779,9 +9788,10 @@
       <w:r>
         <w:rPr>
           <w:noProof/>
+          <w:lang w:eastAsia="es-ES"/>
         </w:rPr>
         <w:drawing>
-          <wp:inline distT="0" distB="0" distL="0" distR="0" wp14:anchorId="59C93960" wp14:editId="41FBC35F">
+          <wp:inline distT="0" distB="0" distL="0" distR="0" wp14:anchorId="0A928956" wp14:editId="32AB4E75">
             <wp:extent cx="1476000" cy="2880000"/>
             <wp:effectExtent l="0" t="0" r="0" b="0"/>
             <wp:docPr id="69" name="Imagen 69"/>
@@ -9830,14 +9840,12 @@
         </w:drawing>
       </w:r>
       <w:r>
-        <w:t xml:space="preserve">     </w:t>
-      </w:r>
-      <w:r>
         <w:rPr>
           <w:noProof/>
+          <w:lang w:eastAsia="es-ES"/>
         </w:rPr>
         <w:drawing>
-          <wp:inline distT="0" distB="0" distL="0" distR="0" wp14:anchorId="275CF4FF" wp14:editId="7282EFBF">
+          <wp:inline distT="0" distB="0" distL="0" distR="0" wp14:anchorId="70EDAA67" wp14:editId="68AF31B1">
             <wp:extent cx="2862000" cy="2880000"/>
             <wp:effectExtent l="0" t="0" r="0" b="0"/>
             <wp:docPr id="71" name="Imagen 71"/>
@@ -9928,9 +9936,10 @@
       <w:r>
         <w:rPr>
           <w:noProof/>
+          <w:lang w:eastAsia="es-ES"/>
         </w:rPr>
         <w:drawing>
-          <wp:inline distT="0" distB="0" distL="0" distR="0" wp14:anchorId="4019B458" wp14:editId="29BC999F">
+          <wp:inline distT="0" distB="0" distL="0" distR="0" wp14:anchorId="2412524E" wp14:editId="6DEC4F9A">
             <wp:extent cx="1749287" cy="1966563"/>
             <wp:effectExtent l="0" t="0" r="0" b="0"/>
             <wp:docPr id="72" name="Imagen 72"/>
@@ -10010,7 +10019,7 @@
           <w:lang w:eastAsia="es-ES"/>
         </w:rPr>
         <w:drawing>
-          <wp:inline distT="0" distB="0" distL="0" distR="0" wp14:anchorId="329A415D" wp14:editId="62CA602E">
+          <wp:inline distT="0" distB="0" distL="0" distR="0" wp14:anchorId="1DB6BBE9" wp14:editId="0653A1F4">
             <wp:extent cx="5305425" cy="8003405"/>
             <wp:effectExtent l="0" t="0" r="0" b="0"/>
             <wp:docPr id="52" name="Imagen 52"/>
@@ -10111,9 +10120,10 @@
       <w:r>
         <w:rPr>
           <w:noProof/>
+          <w:lang w:eastAsia="es-ES"/>
         </w:rPr>
         <w:drawing>
-          <wp:inline distT="0" distB="0" distL="0" distR="0" wp14:anchorId="7302D805" wp14:editId="0E854A73">
+          <wp:inline distT="0" distB="0" distL="0" distR="0" wp14:anchorId="5178CBFB" wp14:editId="22363AD2">
             <wp:extent cx="1518700" cy="2553967"/>
             <wp:effectExtent l="0" t="0" r="0" b="0"/>
             <wp:docPr id="73" name="Imagen 73"/>
@@ -10213,9 +10223,10 @@
       <w:r>
         <w:rPr>
           <w:noProof/>
+          <w:lang w:eastAsia="es-ES"/>
         </w:rPr>
         <w:drawing>
-          <wp:inline distT="0" distB="0" distL="0" distR="0" wp14:anchorId="08DC2EA7" wp14:editId="3EDE2EA6">
+          <wp:inline distT="0" distB="0" distL="0" distR="0" wp14:anchorId="157B4D94" wp14:editId="365BDE97">
             <wp:extent cx="1932167" cy="1865651"/>
             <wp:effectExtent l="0" t="0" r="0" b="0"/>
             <wp:docPr id="74" name="Imagen 74"/>
@@ -10318,10 +10329,11 @@
       <w:r>
         <w:rPr>
           <w:noProof/>
+          <w:lang w:eastAsia="es-ES"/>
         </w:rPr>
         <w:lastRenderedPageBreak/>
         <w:drawing>
-          <wp:inline distT="0" distB="0" distL="0" distR="0" wp14:anchorId="7148E3DF" wp14:editId="38E2A8F9">
+          <wp:inline distT="0" distB="0" distL="0" distR="0" wp14:anchorId="7D7706B1" wp14:editId="5A48AB36">
             <wp:extent cx="2298065" cy="1868805"/>
             <wp:effectExtent l="0" t="0" r="0" b="0"/>
             <wp:docPr id="77" name="Imagen 77"/>
@@ -10406,9 +10418,10 @@
       <w:r>
         <w:rPr>
           <w:noProof/>
+          <w:lang w:eastAsia="es-ES"/>
         </w:rPr>
         <w:drawing>
-          <wp:inline distT="0" distB="0" distL="0" distR="0" wp14:anchorId="1AD9484E" wp14:editId="3B3A0EC5">
+          <wp:inline distT="0" distB="0" distL="0" distR="0" wp14:anchorId="30DD1AA6" wp14:editId="2D541897">
             <wp:extent cx="1781976" cy="8197795"/>
             <wp:effectExtent l="0" t="0" r="0" b="0"/>
             <wp:docPr id="76" name="Imagen 76"/>
@@ -10500,7 +10513,7 @@
           <w:lang w:eastAsia="es-ES"/>
         </w:rPr>
         <w:drawing>
-          <wp:inline distT="0" distB="0" distL="0" distR="0" wp14:anchorId="08D8A4EC" wp14:editId="7A3BADE6">
+          <wp:inline distT="0" distB="0" distL="0" distR="0" wp14:anchorId="0E401ADF" wp14:editId="4C539176">
             <wp:extent cx="6296025" cy="5952216"/>
             <wp:effectExtent l="0" t="0" r="0" b="0"/>
             <wp:docPr id="58" name="Imagen 58"/>
@@ -10612,7 +10625,7 @@
         </w:rPr>
         <w:lastRenderedPageBreak/>
         <w:drawing>
-          <wp:inline distT="0" distB="0" distL="0" distR="0" wp14:anchorId="5E8B4B49" wp14:editId="20D41DBE">
+          <wp:inline distT="0" distB="0" distL="0" distR="0" wp14:anchorId="3D003B67" wp14:editId="4CF3A899">
             <wp:extent cx="5579110" cy="2404204"/>
             <wp:effectExtent l="19050" t="0" r="2540" b="0"/>
             <wp:docPr id="15" name="Imagen 10" descr="C:\Users\Clase\OneDrive - Educacyl\DAM2-EBP\Proyecto\Diagramas\CasosDeUso\Usos\Usos2.png"/>
@@ -10686,7 +10699,7 @@
           <w:lang w:eastAsia="es-ES"/>
         </w:rPr>
         <w:drawing>
-          <wp:inline distT="0" distB="0" distL="0" distR="0" wp14:anchorId="0485BCEC" wp14:editId="19AD545F">
+          <wp:inline distT="0" distB="0" distL="0" distR="0" wp14:anchorId="3A97C8AE" wp14:editId="6BFA7F8B">
             <wp:extent cx="5579110" cy="1671239"/>
             <wp:effectExtent l="19050" t="0" r="2540" b="0"/>
             <wp:docPr id="13" name="Imagen 9" descr="C:\Users\Clase\OneDrive - Educacyl\DAM2-EBP\Proyecto\Diagramas\CasosDeUso\Usos\Usos_Añadir.png"/>
@@ -11043,7 +11056,7 @@
           <w:lang w:eastAsia="es-ES"/>
         </w:rPr>
         <w:drawing>
-          <wp:inline distT="0" distB="0" distL="0" distR="0" wp14:anchorId="298A818D" wp14:editId="4198CB2D">
+          <wp:inline distT="0" distB="0" distL="0" distR="0" wp14:anchorId="03FBEA84" wp14:editId="72607688">
             <wp:extent cx="5579110" cy="1131585"/>
             <wp:effectExtent l="19050" t="0" r="2540" b="0"/>
             <wp:docPr id="9" name="Imagen 6" descr="C:\Users\Clase\OneDrive - Educacyl\DAM2-EBP\Proyecto\Diagramas\CasosDeUso\Usos\Usos_Editar.png"/>
@@ -11384,7 +11397,7 @@
           <w:lang w:eastAsia="es-ES"/>
         </w:rPr>
         <w:drawing>
-          <wp:inline distT="0" distB="0" distL="0" distR="0" wp14:anchorId="1DB745BB" wp14:editId="1AFADC3F">
+          <wp:inline distT="0" distB="0" distL="0" distR="0" wp14:anchorId="79B04287" wp14:editId="79F53072">
             <wp:extent cx="5579110" cy="617663"/>
             <wp:effectExtent l="19050" t="0" r="2540" b="0"/>
             <wp:docPr id="10" name="Imagen 7" descr="C:\Users\Clase\OneDrive - Educacyl\DAM2-EBP\Proyecto\Diagramas\CasosDeUso\Usos\Usos_Eliminar.png"/>
@@ -11721,7 +11734,7 @@
         </w:rPr>
         <w:lastRenderedPageBreak/>
         <w:drawing>
-          <wp:inline distT="0" distB="0" distL="0" distR="0" wp14:anchorId="24E0110A" wp14:editId="42FA704B">
+          <wp:inline distT="0" distB="0" distL="0" distR="0" wp14:anchorId="4E508BE9" wp14:editId="03144549">
             <wp:extent cx="3657600" cy="5372100"/>
             <wp:effectExtent l="19050" t="0" r="0" b="0"/>
             <wp:docPr id="16" name="Imagen 11" descr="C:\Users\Clase\OneDrive - Educacyl\DAM2-EBP\Proyecto\Diagramas\Interfaz\Menú_Áreas.png"/>
@@ -11833,7 +11846,7 @@
         </w:rPr>
         <w:lastRenderedPageBreak/>
         <w:drawing>
-          <wp:inline distT="0" distB="0" distL="0" distR="0" wp14:anchorId="1CB2C7E9" wp14:editId="11AC073F">
+          <wp:inline distT="0" distB="0" distL="0" distR="0" wp14:anchorId="3BB2BA9E" wp14:editId="52AE029C">
             <wp:extent cx="3638550" cy="3686175"/>
             <wp:effectExtent l="19050" t="0" r="0" b="0"/>
             <wp:docPr id="17" name="Imagen 12" descr="C:\Users\Clase\OneDrive - Educacyl\DAM2-EBP\Proyecto\Diagramas\Interfaz\Paginas_Subáreas_Animales.png"/>
@@ -11907,7 +11920,7 @@
           <w:lang w:eastAsia="es-ES"/>
         </w:rPr>
         <w:drawing>
-          <wp:inline distT="0" distB="0" distL="0" distR="0" wp14:anchorId="0F9EA7F3" wp14:editId="549DC142">
+          <wp:inline distT="0" distB="0" distL="0" distR="0" wp14:anchorId="78A708E3" wp14:editId="3B0CF416">
             <wp:extent cx="3571875" cy="3333750"/>
             <wp:effectExtent l="19050" t="0" r="9525" b="0"/>
             <wp:docPr id="19" name="Imagen 14" descr="C:\Users\Clase\OneDrive - Educacyl\DAM2-EBP\Proyecto\Diagramas\Interfaz\Detalles_Animal.png"/>
@@ -11988,7 +12001,7 @@
         </w:rPr>
         <w:lastRenderedPageBreak/>
         <w:drawing>
-          <wp:inline distT="0" distB="0" distL="0" distR="0" wp14:anchorId="430BF2B8" wp14:editId="3C6B4C58">
+          <wp:inline distT="0" distB="0" distL="0" distR="0" wp14:anchorId="7AFCC123" wp14:editId="4D8A510D">
             <wp:extent cx="3552825" cy="4476750"/>
             <wp:effectExtent l="19050" t="0" r="9525" b="0"/>
             <wp:docPr id="20" name="Imagen 13" descr="C:\Users\Clase\OneDrive - Educacyl\DAM2-EBP\Proyecto\Diagramas\Interfaz\Detalles_Animal_Ternero.png"/>
@@ -12073,7 +12086,7 @@
         </w:rPr>
         <w:lastRenderedPageBreak/>
         <w:drawing>
-          <wp:inline distT="0" distB="0" distL="0" distR="0" wp14:anchorId="7B5C9B17" wp14:editId="2AB6BA5E">
+          <wp:inline distT="0" distB="0" distL="0" distR="0" wp14:anchorId="4E544AF2" wp14:editId="12CBFCFC">
             <wp:extent cx="3590925" cy="4495800"/>
             <wp:effectExtent l="19050" t="0" r="9525" b="0"/>
             <wp:docPr id="21" name="Imagen 15" descr="C:\Users\Clase\OneDrive - Educacyl\DAM2-EBP\Proyecto\Diagramas\Interfaz\Detalles_Animal_Vaca.png"/>
@@ -12166,7 +12179,7 @@
           <w:lang w:eastAsia="es-ES"/>
         </w:rPr>
         <w:drawing>
-          <wp:inline distT="0" distB="0" distL="0" distR="0" wp14:anchorId="3F18691D" wp14:editId="26854385">
+          <wp:inline distT="0" distB="0" distL="0" distR="0" wp14:anchorId="36B50592" wp14:editId="59A38A74">
             <wp:extent cx="3629025" cy="2200275"/>
             <wp:effectExtent l="19050" t="0" r="9525" b="0"/>
             <wp:docPr id="22" name="Imagen 20" descr="C:\Users\Clase\OneDrive - Educacyl\DAM2-EBP\Proyecto\Diagramas\Interfaz\Paginas_Subáreas_Crotales.png"/>
@@ -12247,7 +12260,7 @@
         </w:rPr>
         <w:lastRenderedPageBreak/>
         <w:drawing>
-          <wp:inline distT="0" distB="0" distL="0" distR="0" wp14:anchorId="617C11D1" wp14:editId="6FC46A38">
+          <wp:inline distT="0" distB="0" distL="0" distR="0" wp14:anchorId="72036ADD" wp14:editId="0827A19D">
             <wp:extent cx="3533775" cy="1162050"/>
             <wp:effectExtent l="19050" t="0" r="9525" b="0"/>
             <wp:docPr id="23" name="Imagen 21" descr="C:\Users\Clase\OneDrive - Educacyl\DAM2-EBP\Proyecto\Diagramas\Interfaz\Detalles_Crotal.png"/>
@@ -12337,7 +12350,7 @@
           <w:lang w:eastAsia="es-ES"/>
         </w:rPr>
         <w:drawing>
-          <wp:inline distT="0" distB="0" distL="0" distR="0" wp14:anchorId="5D2BEABE" wp14:editId="78D9535C">
+          <wp:inline distT="0" distB="0" distL="0" distR="0" wp14:anchorId="736FCB4A" wp14:editId="22D6CC1F">
             <wp:extent cx="3324225" cy="2390775"/>
             <wp:effectExtent l="19050" t="0" r="9525" b="0"/>
             <wp:docPr id="24" name="Imagen 22" descr="C:\Users\Clase\OneDrive - Educacyl\DAM2-EBP\Proyecto\Diagramas\Interfaz\Paginas_Subáreas_Rebaño.png"/>
@@ -12420,7 +12433,7 @@
           <w:lang w:eastAsia="es-ES"/>
         </w:rPr>
         <w:drawing>
-          <wp:inline distT="0" distB="0" distL="0" distR="0" wp14:anchorId="445FF68B" wp14:editId="308211BB">
+          <wp:inline distT="0" distB="0" distL="0" distR="0" wp14:anchorId="25618D04" wp14:editId="2A6B9E6F">
             <wp:extent cx="3429000" cy="1323975"/>
             <wp:effectExtent l="19050" t="0" r="0" b="0"/>
             <wp:docPr id="25" name="Imagen 23" descr="C:\Users\Clase\OneDrive - Educacyl\DAM2-EBP\Proyecto\Diagramas\Interfaz\Detalles_Rebaño.png"/>
@@ -12517,7 +12530,7 @@
         </w:rPr>
         <w:lastRenderedPageBreak/>
         <w:drawing>
-          <wp:inline distT="0" distB="0" distL="0" distR="0" wp14:anchorId="08EF079B" wp14:editId="55038286">
+          <wp:inline distT="0" distB="0" distL="0" distR="0" wp14:anchorId="7DA9C2D7" wp14:editId="74A4ACFC">
             <wp:extent cx="3648075" cy="2362200"/>
             <wp:effectExtent l="19050" t="0" r="9525" b="0"/>
             <wp:docPr id="26" name="Imagen 24" descr="C:\Users\Clase\OneDrive - Educacyl\DAM2-EBP\Proyecto\Diagramas\Interfaz\Paginas_Subáreas_Veterinario_Controles.png"/>
@@ -12591,7 +12604,7 @@
           <w:lang w:eastAsia="es-ES"/>
         </w:rPr>
         <w:drawing>
-          <wp:inline distT="0" distB="0" distL="0" distR="0" wp14:anchorId="02B337E2" wp14:editId="30738D7A">
+          <wp:inline distT="0" distB="0" distL="0" distR="0" wp14:anchorId="6C8D3B8D" wp14:editId="013281BE">
             <wp:extent cx="3448050" cy="2352675"/>
             <wp:effectExtent l="19050" t="0" r="0" b="0"/>
             <wp:docPr id="27" name="Imagen 25" descr="C:\Users\Clase\OneDrive - Educacyl\DAM2-EBP\Proyecto\Diagramas\Interfaz\Detalles_Vetrinario_Controles.png"/>
@@ -12665,7 +12678,7 @@
           <w:lang w:eastAsia="es-ES"/>
         </w:rPr>
         <w:drawing>
-          <wp:inline distT="0" distB="0" distL="0" distR="0" wp14:anchorId="5C0759E3" wp14:editId="21103EC5">
+          <wp:inline distT="0" distB="0" distL="0" distR="0" wp14:anchorId="09A810B2" wp14:editId="0F9538C3">
             <wp:extent cx="3629025" cy="2209800"/>
             <wp:effectExtent l="19050" t="0" r="9525" b="0"/>
             <wp:docPr id="28" name="Imagen 26" descr="C:\Users\Clase\OneDrive - Educacyl\DAM2-EBP\Proyecto\Diagramas\Interfaz\Paginas_Subáreas_Veterinario_Visitas.png"/>
@@ -12740,7 +12753,7 @@
           <w:lang w:eastAsia="es-ES"/>
         </w:rPr>
         <w:drawing>
-          <wp:inline distT="0" distB="0" distL="0" distR="0" wp14:anchorId="0744D53A" wp14:editId="76B4B462">
+          <wp:inline distT="0" distB="0" distL="0" distR="0" wp14:anchorId="6AAF4360" wp14:editId="60B8BAB6">
             <wp:extent cx="3495675" cy="2352675"/>
             <wp:effectExtent l="19050" t="0" r="9525" b="0"/>
             <wp:docPr id="29" name="Imagen 27" descr="C:\Users\Clase\OneDrive - Educacyl\DAM2-EBP\Proyecto\Diagramas\Interfaz\Detalles_Vetrinario_Visitas.png"/>
@@ -12825,7 +12838,7 @@
           <w:lang w:eastAsia="es-ES"/>
         </w:rPr>
         <w:drawing>
-          <wp:inline distT="0" distB="0" distL="0" distR="0" wp14:anchorId="0D791B26" wp14:editId="7A134AE8">
+          <wp:inline distT="0" distB="0" distL="0" distR="0" wp14:anchorId="29DFD1CD" wp14:editId="0A807EB7">
             <wp:extent cx="3533775" cy="2190750"/>
             <wp:effectExtent l="19050" t="0" r="9525" b="0"/>
             <wp:docPr id="30" name="Imagen 28" descr="C:\Users\Clase\OneDrive - Educacyl\DAM2-EBP\Proyecto\Diagramas\Interfaz\Paginas_Subáreas_Ventas.png"/>
@@ -12905,7 +12918,7 @@
           <w:lang w:eastAsia="es-ES"/>
         </w:rPr>
         <w:drawing>
-          <wp:inline distT="0" distB="0" distL="0" distR="0" wp14:anchorId="512D98C5" wp14:editId="5D4AAC62">
+          <wp:inline distT="0" distB="0" distL="0" distR="0" wp14:anchorId="7E89F2C4" wp14:editId="0D334391">
             <wp:extent cx="3314700" cy="1485900"/>
             <wp:effectExtent l="19050" t="0" r="0" b="0"/>
             <wp:docPr id="31" name="Imagen 29" descr="C:\Users\Clase\OneDrive - Educacyl\DAM2-EBP\Proyecto\Diagramas\Interfaz\Detalles_CompraVenta.png"/>
@@ -13016,7 +13029,7 @@
                 <w:lang w:eastAsia="es-ES"/>
               </w:rPr>
               <w:drawing>
-                <wp:inline distT="0" distB="0" distL="0" distR="0" wp14:anchorId="14C41E3F" wp14:editId="42C906EA">
+                <wp:inline distT="0" distB="0" distL="0" distR="0" wp14:anchorId="02B3B69F" wp14:editId="437193EE">
                   <wp:extent cx="571500" cy="571500"/>
                   <wp:effectExtent l="19050" t="0" r="0" b="0"/>
                   <wp:docPr id="32" name="Imagen 52"/>
@@ -13078,7 +13091,7 @@
                 <w:lang w:eastAsia="es-ES"/>
               </w:rPr>
               <w:drawing>
-                <wp:inline distT="0" distB="0" distL="0" distR="0" wp14:anchorId="351B2968" wp14:editId="6E1051EC">
+                <wp:inline distT="0" distB="0" distL="0" distR="0" wp14:anchorId="7744E4B5" wp14:editId="2906DD08">
                   <wp:extent cx="571500" cy="571500"/>
                   <wp:effectExtent l="19050" t="0" r="0" b="0"/>
                   <wp:docPr id="33" name="Imagen 55"/>
@@ -13140,7 +13153,7 @@
                 <w:lang w:eastAsia="es-ES"/>
               </w:rPr>
               <w:drawing>
-                <wp:inline distT="0" distB="0" distL="0" distR="0" wp14:anchorId="0323AE18" wp14:editId="0ADA7CCE">
+                <wp:inline distT="0" distB="0" distL="0" distR="0" wp14:anchorId="075A3754" wp14:editId="2B094691">
                   <wp:extent cx="581025" cy="571500"/>
                   <wp:effectExtent l="19050" t="0" r="9525" b="0"/>
                   <wp:docPr id="35" name="Imagen 58"/>
@@ -13202,7 +13215,7 @@
                 <w:lang w:eastAsia="es-ES"/>
               </w:rPr>
               <w:drawing>
-                <wp:inline distT="0" distB="0" distL="0" distR="0" wp14:anchorId="7AF29325" wp14:editId="4703FEFF">
+                <wp:inline distT="0" distB="0" distL="0" distR="0" wp14:anchorId="1DE4F33B" wp14:editId="7353EE01">
                   <wp:extent cx="581025" cy="581025"/>
                   <wp:effectExtent l="19050" t="0" r="9525" b="0"/>
                   <wp:docPr id="42" name="Imagen 10"/>
@@ -13258,7 +13271,7 @@
                 <w:lang w:eastAsia="es-ES"/>
               </w:rPr>
               <w:drawing>
-                <wp:inline distT="0" distB="0" distL="0" distR="0" wp14:anchorId="7F5A6469" wp14:editId="49CAFFF0">
+                <wp:inline distT="0" distB="0" distL="0" distR="0" wp14:anchorId="75DE98D1" wp14:editId="77997EE3">
                   <wp:extent cx="571500" cy="571500"/>
                   <wp:effectExtent l="19050" t="0" r="0" b="0"/>
                   <wp:docPr id="49" name="Imagen 67"/>
@@ -13320,7 +13333,7 @@
                 <w:lang w:eastAsia="es-ES"/>
               </w:rPr>
               <w:drawing>
-                <wp:inline distT="0" distB="0" distL="0" distR="0" wp14:anchorId="0BC97454" wp14:editId="4A8081B2">
+                <wp:inline distT="0" distB="0" distL="0" distR="0" wp14:anchorId="56A5B922" wp14:editId="2EBC3222">
                   <wp:extent cx="571500" cy="571500"/>
                   <wp:effectExtent l="19050" t="0" r="0" b="0"/>
                   <wp:docPr id="47" name="Imagen 64"/>
@@ -13415,7 +13428,7 @@
                 <w:lang w:eastAsia="es-ES"/>
               </w:rPr>
               <w:drawing>
-                <wp:inline distT="0" distB="0" distL="0" distR="0" wp14:anchorId="3EFC78EF" wp14:editId="76B8388B">
+                <wp:inline distT="0" distB="0" distL="0" distR="0" wp14:anchorId="04DC0198" wp14:editId="0735E363">
                   <wp:extent cx="571500" cy="571500"/>
                   <wp:effectExtent l="19050" t="0" r="0" b="0"/>
                   <wp:docPr id="50" name="Imagen 52"/>
@@ -13518,7 +13531,7 @@
                 <w:lang w:eastAsia="es-ES"/>
               </w:rPr>
               <w:drawing>
-                <wp:inline distT="0" distB="0" distL="0" distR="0" wp14:anchorId="145E36E4" wp14:editId="7D6C8F2F">
+                <wp:inline distT="0" distB="0" distL="0" distR="0" wp14:anchorId="39610529" wp14:editId="5A0FD893">
                   <wp:extent cx="571500" cy="571500"/>
                   <wp:effectExtent l="19050" t="0" r="0" b="0"/>
                   <wp:docPr id="51" name="Imagen 55"/>
@@ -13621,7 +13634,7 @@
                 <w:lang w:eastAsia="es-ES"/>
               </w:rPr>
               <w:drawing>
-                <wp:inline distT="0" distB="0" distL="0" distR="0" wp14:anchorId="48BDED6B" wp14:editId="3949F8B7">
+                <wp:inline distT="0" distB="0" distL="0" distR="0" wp14:anchorId="2CF461B6" wp14:editId="36554295">
                   <wp:extent cx="581025" cy="571500"/>
                   <wp:effectExtent l="19050" t="0" r="9525" b="0"/>
                   <wp:docPr id="53" name="Imagen 58"/>
@@ -13724,7 +13737,7 @@
                 <w:lang w:eastAsia="es-ES"/>
               </w:rPr>
               <w:drawing>
-                <wp:inline distT="0" distB="0" distL="0" distR="0" wp14:anchorId="65D74BF6" wp14:editId="0F8A0126">
+                <wp:inline distT="0" distB="0" distL="0" distR="0" wp14:anchorId="7FE82232" wp14:editId="0774D0BA">
                   <wp:extent cx="581025" cy="581025"/>
                   <wp:effectExtent l="19050" t="0" r="9525" b="0"/>
                   <wp:docPr id="54" name="Imagen 10"/>
@@ -13821,7 +13834,7 @@
                 <w:lang w:eastAsia="es-ES"/>
               </w:rPr>
               <w:drawing>
-                <wp:inline distT="0" distB="0" distL="0" distR="0" wp14:anchorId="3C5ACE0B" wp14:editId="029F6187">
+                <wp:inline distT="0" distB="0" distL="0" distR="0" wp14:anchorId="27782D17" wp14:editId="486683B4">
                   <wp:extent cx="571500" cy="571500"/>
                   <wp:effectExtent l="19050" t="0" r="0" b="0"/>
                   <wp:docPr id="56" name="Imagen 67"/>
@@ -13925,7 +13938,7 @@
                 <w:lang w:eastAsia="es-ES"/>
               </w:rPr>
               <w:drawing>
-                <wp:inline distT="0" distB="0" distL="0" distR="0" wp14:anchorId="376D303D" wp14:editId="72E076D7">
+                <wp:inline distT="0" distB="0" distL="0" distR="0" wp14:anchorId="1FD75AA6" wp14:editId="23BD4602">
                   <wp:extent cx="571500" cy="571500"/>
                   <wp:effectExtent l="19050" t="0" r="0" b="0"/>
                   <wp:docPr id="57" name="Imagen 64"/>
@@ -14429,7 +14442,7 @@
         </w:rPr>
         <w:lastRenderedPageBreak/>
         <w:drawing>
-          <wp:inline distT="0" distB="0" distL="0" distR="0" wp14:anchorId="283C0F6B" wp14:editId="23283259">
+          <wp:inline distT="0" distB="0" distL="0" distR="0" wp14:anchorId="2F337AF1" wp14:editId="65003C93">
             <wp:extent cx="3543300" cy="5753100"/>
             <wp:effectExtent l="0" t="0" r="0" b="0"/>
             <wp:docPr id="40" name="Imagen 40"/>
@@ -14528,7 +14541,7 @@
         </w:rPr>
         <w:lastRenderedPageBreak/>
         <w:drawing>
-          <wp:inline distT="0" distB="0" distL="0" distR="0" wp14:anchorId="582035D4" wp14:editId="66BDFA61">
+          <wp:inline distT="0" distB="0" distL="0" distR="0" wp14:anchorId="5520C91D" wp14:editId="65D04516">
             <wp:extent cx="3657600" cy="5819775"/>
             <wp:effectExtent l="0" t="0" r="0" b="0"/>
             <wp:docPr id="43" name="Imagen 43"/>
@@ -14688,7 +14701,7 @@
         </w:rPr>
         <w:lastRenderedPageBreak/>
         <w:drawing>
-          <wp:inline distT="0" distB="0" distL="0" distR="0" wp14:anchorId="213B3874" wp14:editId="77F16C1D">
+          <wp:inline distT="0" distB="0" distL="0" distR="0" wp14:anchorId="01F737E2" wp14:editId="0427993F">
             <wp:extent cx="3648075" cy="5362575"/>
             <wp:effectExtent l="0" t="0" r="0" b="0"/>
             <wp:docPr id="44" name="Imagen 44"/>
@@ -16542,6 +16555,10 @@
     <w:p>
       <w:pPr>
         <w:pStyle w:val="EGuiones"/>
+        <w:numPr>
+          <w:ilvl w:val="0"/>
+          <w:numId w:val="17"/>
+        </w:numPr>
       </w:pPr>
       <w:hyperlink r:id="rId55" w:history="1">
         <w:r>
@@ -16555,6 +16572,10 @@
     <w:p>
       <w:pPr>
         <w:pStyle w:val="EGuiones"/>
+        <w:numPr>
+          <w:ilvl w:val="0"/>
+          <w:numId w:val="17"/>
+        </w:numPr>
       </w:pPr>
       <w:r>
         <w:t>https://es.stackoverflow.com/</w:t>
@@ -16601,9 +16622,10 @@
       <w:r>
         <w:rPr>
           <w:noProof/>
+          <w:lang w:eastAsia="es-ES"/>
         </w:rPr>
         <w:drawing>
-          <wp:inline distT="0" distB="0" distL="0" distR="0" wp14:anchorId="2D3D8C1D" wp14:editId="6144427B">
+          <wp:inline distT="0" distB="0" distL="0" distR="0" wp14:anchorId="7E2EA595" wp14:editId="5E932F97">
             <wp:extent cx="5579110" cy="1303655"/>
             <wp:effectExtent l="0" t="0" r="0" b="0"/>
             <wp:docPr id="80" name="Imagen 80"/>
@@ -16646,9 +16668,10 @@
       <w:r>
         <w:rPr>
           <w:noProof/>
+          <w:lang w:eastAsia="es-ES"/>
         </w:rPr>
         <w:drawing>
-          <wp:inline distT="0" distB="0" distL="0" distR="0" wp14:anchorId="4F842AA5" wp14:editId="006463C8">
+          <wp:inline distT="0" distB="0" distL="0" distR="0" wp14:anchorId="4F95A91E" wp14:editId="3B85C801">
             <wp:extent cx="1733792" cy="1314633"/>
             <wp:effectExtent l="0" t="0" r="0" b="0"/>
             <wp:docPr id="78" name="Imagen 78"/>
@@ -16699,9 +16722,10 @@
       <w:r>
         <w:rPr>
           <w:noProof/>
+          <w:lang w:eastAsia="es-ES"/>
         </w:rPr>
         <w:drawing>
-          <wp:inline distT="0" distB="0" distL="0" distR="0" wp14:anchorId="4BA91C13" wp14:editId="31A6F00D">
+          <wp:inline distT="0" distB="0" distL="0" distR="0" wp14:anchorId="16569B9E" wp14:editId="139CBA4B">
             <wp:extent cx="5268060" cy="1190791"/>
             <wp:effectExtent l="0" t="0" r="8890" b="9525"/>
             <wp:docPr id="81" name="Imagen 81"/>
@@ -16744,9 +16768,10 @@
       <w:r>
         <w:rPr>
           <w:noProof/>
+          <w:lang w:eastAsia="es-ES"/>
         </w:rPr>
         <w:drawing>
-          <wp:inline distT="0" distB="0" distL="0" distR="0" wp14:anchorId="176B241E" wp14:editId="04555AFC">
+          <wp:inline distT="0" distB="0" distL="0" distR="0" wp14:anchorId="7EA38411" wp14:editId="620E828D">
             <wp:extent cx="1962424" cy="1190791"/>
             <wp:effectExtent l="0" t="0" r="0" b="9525"/>
             <wp:docPr id="83" name="Imagen 83"/>
@@ -16798,9 +16823,10 @@
       <w:r>
         <w:rPr>
           <w:noProof/>
+          <w:lang w:eastAsia="es-ES"/>
         </w:rPr>
         <w:drawing>
-          <wp:inline distT="0" distB="0" distL="0" distR="0" wp14:anchorId="6FFDC2B4" wp14:editId="752354DF">
+          <wp:inline distT="0" distB="0" distL="0" distR="0" wp14:anchorId="61B33728" wp14:editId="3357F4DD">
             <wp:extent cx="5268060" cy="714475"/>
             <wp:effectExtent l="0" t="0" r="0" b="9525"/>
             <wp:docPr id="84" name="Imagen 84"/>
@@ -16843,9 +16869,10 @@
       <w:r>
         <w:rPr>
           <w:noProof/>
+          <w:lang w:eastAsia="es-ES"/>
         </w:rPr>
         <w:drawing>
-          <wp:inline distT="0" distB="0" distL="0" distR="0" wp14:anchorId="50CE01D7" wp14:editId="0A296D13">
+          <wp:inline distT="0" distB="0" distL="0" distR="0" wp14:anchorId="50599B60" wp14:editId="18AA8A98">
             <wp:extent cx="1733792" cy="724001"/>
             <wp:effectExtent l="0" t="0" r="0" b="0"/>
             <wp:docPr id="85" name="Imagen 85"/>
@@ -16896,9 +16923,10 @@
       <w:r>
         <w:rPr>
           <w:noProof/>
+          <w:lang w:eastAsia="es-ES"/>
         </w:rPr>
         <w:drawing>
-          <wp:inline distT="0" distB="0" distL="0" distR="0" wp14:anchorId="416C9BAC" wp14:editId="7E9CE67A">
+          <wp:inline distT="0" distB="0" distL="0" distR="0" wp14:anchorId="61939F17" wp14:editId="774B2632">
             <wp:extent cx="5258534" cy="714475"/>
             <wp:effectExtent l="0" t="0" r="0" b="9525"/>
             <wp:docPr id="86" name="Imagen 86"/>
@@ -16941,9 +16969,10 @@
       <w:r>
         <w:rPr>
           <w:noProof/>
+          <w:lang w:eastAsia="es-ES"/>
         </w:rPr>
         <w:drawing>
-          <wp:inline distT="0" distB="0" distL="0" distR="0" wp14:anchorId="418797F4" wp14:editId="09DD3E97">
+          <wp:inline distT="0" distB="0" distL="0" distR="0" wp14:anchorId="19053B23" wp14:editId="78BA61A3">
             <wp:extent cx="1724266" cy="714475"/>
             <wp:effectExtent l="0" t="0" r="9525" b="9525"/>
             <wp:docPr id="87" name="Imagen 87"/>
@@ -16994,9 +17023,10 @@
       <w:r>
         <w:rPr>
           <w:noProof/>
+          <w:lang w:eastAsia="es-ES"/>
         </w:rPr>
         <w:drawing>
-          <wp:inline distT="0" distB="0" distL="0" distR="0" wp14:anchorId="0840BC0A" wp14:editId="367A9151">
+          <wp:inline distT="0" distB="0" distL="0" distR="0" wp14:anchorId="2140A5B3" wp14:editId="482184B1">
             <wp:extent cx="5268060" cy="1171739"/>
             <wp:effectExtent l="0" t="0" r="0" b="9525"/>
             <wp:docPr id="88" name="Imagen 88"/>
@@ -17039,9 +17069,10 @@
       <w:r>
         <w:rPr>
           <w:noProof/>
+          <w:lang w:eastAsia="es-ES"/>
         </w:rPr>
         <w:drawing>
-          <wp:inline distT="0" distB="0" distL="0" distR="0" wp14:anchorId="43D57154" wp14:editId="6E69714A">
+          <wp:inline distT="0" distB="0" distL="0" distR="0" wp14:anchorId="48EC4AC6" wp14:editId="2BFD6AEB">
             <wp:extent cx="2581635" cy="1171739"/>
             <wp:effectExtent l="0" t="0" r="0" b="9525"/>
             <wp:docPr id="89" name="Imagen 89"/>
@@ -17087,6 +17118,9 @@
         <w:t>Casos de uso</w:t>
       </w:r>
       <w:bookmarkEnd w:id="133"/>
+      <w:r>
+        <w:t xml:space="preserve"> planificados</w:t>
+      </w:r>
     </w:p>
     <w:p>
       <w:pPr>
@@ -17110,7 +17144,7 @@
           <w:lang w:eastAsia="es-ES"/>
         </w:rPr>
         <w:drawing>
-          <wp:inline distT="0" distB="0" distL="0" distR="0" wp14:anchorId="4AD14B5F" wp14:editId="5A455F18">
+          <wp:inline distT="0" distB="0" distL="0" distR="0" wp14:anchorId="33FB7CCF" wp14:editId="51EFD6F5">
             <wp:extent cx="4343400" cy="5343525"/>
             <wp:effectExtent l="0" t="0" r="0" b="0"/>
             <wp:docPr id="60" name="Imagen 60"/>
@@ -17182,7 +17216,7 @@
           <w:lang w:eastAsia="es-ES"/>
         </w:rPr>
         <w:drawing>
-          <wp:inline distT="0" distB="0" distL="0" distR="0" wp14:anchorId="325DF58F" wp14:editId="59A2409F">
+          <wp:inline distT="0" distB="0" distL="0" distR="0" wp14:anchorId="791652F6" wp14:editId="68799F07">
             <wp:extent cx="4257675" cy="3819525"/>
             <wp:effectExtent l="0" t="0" r="0" b="0"/>
             <wp:docPr id="61" name="Imagen 61"/>
@@ -17254,7 +17288,7 @@
           <w:lang w:eastAsia="es-ES"/>
         </w:rPr>
         <w:drawing>
-          <wp:inline distT="0" distB="0" distL="0" distR="0" wp14:anchorId="4095ED27" wp14:editId="52B7BF64">
+          <wp:inline distT="0" distB="0" distL="0" distR="0" wp14:anchorId="1CD6AC88" wp14:editId="72A5A0D7">
             <wp:extent cx="4724400" cy="4391025"/>
             <wp:effectExtent l="0" t="0" r="0" b="0"/>
             <wp:docPr id="62" name="Imagen 62"/>
@@ -17325,7 +17359,7 @@
           <w:lang w:eastAsia="es-ES"/>
         </w:rPr>
         <w:drawing>
-          <wp:inline distT="0" distB="0" distL="0" distR="0" wp14:anchorId="6E365171" wp14:editId="34DF4E64">
+          <wp:inline distT="0" distB="0" distL="0" distR="0" wp14:anchorId="5718443A" wp14:editId="58FE431B">
             <wp:extent cx="4629150" cy="2105025"/>
             <wp:effectExtent l="0" t="0" r="0" b="0"/>
             <wp:docPr id="63" name="Imagen 63"/>
@@ -17397,7 +17431,7 @@
           <w:lang w:eastAsia="es-ES"/>
         </w:rPr>
         <w:drawing>
-          <wp:inline distT="0" distB="0" distL="0" distR="0" wp14:anchorId="75CF335B" wp14:editId="28F232E1">
+          <wp:inline distT="0" distB="0" distL="0" distR="0" wp14:anchorId="2D613B13" wp14:editId="062420B2">
             <wp:extent cx="4629150" cy="1066800"/>
             <wp:effectExtent l="0" t="0" r="0" b="0"/>
             <wp:docPr id="64" name="Imagen 64"/>
@@ -17468,7 +17502,7 @@
           <w:lang w:eastAsia="es-ES"/>
         </w:rPr>
         <w:drawing>
-          <wp:inline distT="0" distB="0" distL="0" distR="0" wp14:anchorId="6E96AF49" wp14:editId="25CF83A6">
+          <wp:inline distT="0" distB="0" distL="0" distR="0" wp14:anchorId="33070982" wp14:editId="30048696">
             <wp:extent cx="4629150" cy="3438525"/>
             <wp:effectExtent l="0" t="0" r="0" b="0"/>
             <wp:docPr id="65" name="Imagen 65"/>
@@ -17532,7 +17566,10 @@
         <w:pStyle w:val="ENormal"/>
       </w:pPr>
       <w:r>
-        <w:t xml:space="preserve">Tras descargar el </w:t>
+        <w:t>Debe</w:t>
+      </w:r>
+      <w:r>
+        <w:t xml:space="preserve"> descargar el </w:t>
       </w:r>
       <w:proofErr w:type="spellStart"/>
       <w:r>
@@ -17540,7 +17577,13 @@
       </w:r>
       <w:proofErr w:type="spellEnd"/>
       <w:r>
-        <w:t xml:space="preserve"> y aceptar los permisos del dispositivo para ejecutar aplicaciones externas, clicar en el botón instalar. Tras ello se iniciará la aplicación en el área de animales, donde se podrá comenzar a insertar nuevos datos.</w:t>
+        <w:t xml:space="preserve"> y aceptar los permisos del dispositivo para ejecutar aplicaciones externas</w:t>
+      </w:r>
+      <w:r>
+        <w:t>.</w:t>
+      </w:r>
+      <w:r>
+        <w:t xml:space="preserve"> </w:t>
       </w:r>
     </w:p>
     <w:p>
@@ -17550,10 +17593,78 @@
       <w:r>
         <w:rPr>
           <w:noProof/>
+          <w:lang w:eastAsia="es-ES"/>
         </w:rPr>
         <w:lastRenderedPageBreak/>
         <w:drawing>
-          <wp:inline distT="0" distB="0" distL="0" distR="0" wp14:anchorId="4793EDFC" wp14:editId="78AA63C5">
+          <wp:inline distT="0" distB="0" distL="0" distR="0" wp14:anchorId="38ABF179" wp14:editId="375B85A6">
+            <wp:extent cx="4364990" cy="3411220"/>
+            <wp:effectExtent l="19050" t="0" r="0" b="0"/>
+            <wp:docPr id="4" name="Imagen 1"/>
+            <wp:cNvGraphicFramePr>
+              <a:graphicFrameLocks xmlns:a="http://schemas.openxmlformats.org/drawingml/2006/main" noChangeAspect="1"/>
+            </wp:cNvGraphicFramePr>
+            <a:graphic xmlns:a="http://schemas.openxmlformats.org/drawingml/2006/main">
+              <a:graphicData uri="http://schemas.openxmlformats.org/drawingml/2006/picture">
+                <pic:pic xmlns:pic="http://schemas.openxmlformats.org/drawingml/2006/picture">
+                  <pic:nvPicPr>
+                    <pic:cNvPr id="0" name="Picture 1"/>
+                    <pic:cNvPicPr>
+                      <a:picLocks noChangeAspect="1" noChangeArrowheads="1"/>
+                    </pic:cNvPicPr>
+                  </pic:nvPicPr>
+                  <pic:blipFill>
+                    <a:blip r:embed="rId72"/>
+                    <a:srcRect/>
+                    <a:stretch>
+                      <a:fillRect/>
+                    </a:stretch>
+                  </pic:blipFill>
+                  <pic:spPr bwMode="auto">
+                    <a:xfrm>
+                      <a:off x="0" y="0"/>
+                      <a:ext cx="4364990" cy="3411220"/>
+                    </a:xfrm>
+                    <a:prstGeom prst="rect">
+                      <a:avLst/>
+                    </a:prstGeom>
+                    <a:noFill/>
+                    <a:ln w="9525">
+                      <a:noFill/>
+                      <a:miter lim="800000"/>
+                      <a:headEnd/>
+                      <a:tailEnd/>
+                    </a:ln>
+                  </pic:spPr>
+                </pic:pic>
+              </a:graphicData>
+            </a:graphic>
+          </wp:inline>
+        </w:drawing>
+      </w:r>
+    </w:p>
+    <w:p>
+      <w:pPr>
+        <w:pStyle w:val="ENormal"/>
+      </w:pPr>
+      <w:r>
+        <w:t>Después clicar</w:t>
+      </w:r>
+      <w:r>
+        <w:t xml:space="preserve"> en el botón instalar. Tras ello se iniciará la aplicación en el área de animales, donde se podrá comenzar a insertar nuevos datos.</w:t>
+      </w:r>
+    </w:p>
+    <w:p>
+      <w:pPr>
+        <w:pStyle w:val="ENormal"/>
+      </w:pPr>
+      <w:r>
+        <w:rPr>
+          <w:noProof/>
+          <w:lang w:eastAsia="es-ES"/>
+        </w:rPr>
+        <w:drawing>
+          <wp:inline distT="0" distB="0" distL="0" distR="0" wp14:anchorId="4D231136" wp14:editId="555831A3">
             <wp:extent cx="2056018" cy="4341413"/>
             <wp:effectExtent l="0" t="0" r="0" b="0"/>
             <wp:docPr id="3" name="Imagen 3"/>
@@ -17570,7 +17681,7 @@
                     </pic:cNvPicPr>
                   </pic:nvPicPr>
                   <pic:blipFill>
-                    <a:blip r:embed="rId72" cstate="print">
+                    <a:blip r:embed="rId73" cstate="print">
                       <a:extLst>
                         <a:ext uri="{28A0092B-C50C-407E-A947-70E740481C1C}">
                           <a14:useLocalDpi xmlns:a14="http://schemas.microsoft.com/office/drawing/2010/main" val="0"/>
@@ -17608,6 +17719,7 @@
       </w:pPr>
       <w:bookmarkStart w:id="147" w:name="_Toc72461728"/>
       <w:r>
+        <w:lastRenderedPageBreak/>
         <w:t>Manual de uso</w:t>
       </w:r>
       <w:bookmarkEnd w:id="147"/>
@@ -17651,65 +17763,10 @@
           <w:lang w:eastAsia="es-ES"/>
         </w:rPr>
         <w:drawing>
-          <wp:inline distT="0" distB="0" distL="0" distR="0" wp14:anchorId="24FA4229" wp14:editId="2FC8E3FB">
+          <wp:inline distT="0" distB="0" distL="0" distR="0" wp14:anchorId="33751F12" wp14:editId="2F35BBC0">
             <wp:extent cx="2686425" cy="2324424"/>
             <wp:effectExtent l="0" t="0" r="0" b="0"/>
             <wp:docPr id="2" name="Imagen 2"/>
-            <wp:cNvGraphicFramePr>
-              <a:graphicFrameLocks xmlns:a="http://schemas.openxmlformats.org/drawingml/2006/main" noChangeAspect="1"/>
-            </wp:cNvGraphicFramePr>
-            <a:graphic xmlns:a="http://schemas.openxmlformats.org/drawingml/2006/main">
-              <a:graphicData uri="http://schemas.openxmlformats.org/drawingml/2006/picture">
-                <pic:pic xmlns:pic="http://schemas.openxmlformats.org/drawingml/2006/picture">
-                  <pic:nvPicPr>
-                    <pic:cNvPr id="1" name=""/>
-                    <pic:cNvPicPr/>
-                  </pic:nvPicPr>
-                  <pic:blipFill>
-                    <a:blip r:embed="rId73"/>
-                    <a:stretch>
-                      <a:fillRect/>
-                    </a:stretch>
-                  </pic:blipFill>
-                  <pic:spPr>
-                    <a:xfrm>
-                      <a:off x="0" y="0"/>
-                      <a:ext cx="2686425" cy="2324424"/>
-                    </a:xfrm>
-                    <a:prstGeom prst="rect">
-                      <a:avLst/>
-                    </a:prstGeom>
-                  </pic:spPr>
-                </pic:pic>
-              </a:graphicData>
-            </a:graphic>
-          </wp:inline>
-        </w:drawing>
-      </w:r>
-    </w:p>
-    <w:p>
-      <w:pPr>
-        <w:pStyle w:val="ENormal"/>
-      </w:pPr>
-      <w:r>
-        <w:t>Seleccionar el área.</w:t>
-      </w:r>
-    </w:p>
-    <w:p>
-      <w:pPr>
-        <w:pStyle w:val="ENormal"/>
-      </w:pPr>
-      <w:r>
-        <w:rPr>
-          <w:noProof/>
-          <w:lang w:eastAsia="es-ES"/>
-        </w:rPr>
-        <w:lastRenderedPageBreak/>
-        <w:drawing>
-          <wp:inline distT="0" distB="0" distL="0" distR="0" wp14:anchorId="48DED9CB" wp14:editId="285610C5">
-            <wp:extent cx="2953162" cy="3505689"/>
-            <wp:effectExtent l="0" t="0" r="0" b="0"/>
-            <wp:docPr id="11" name="Imagen 11"/>
             <wp:cNvGraphicFramePr>
               <a:graphicFrameLocks xmlns:a="http://schemas.openxmlformats.org/drawingml/2006/main" noChangeAspect="1"/>
             </wp:cNvGraphicFramePr>
@@ -17729,7 +17786,7 @@
                   <pic:spPr>
                     <a:xfrm>
                       <a:off x="0" y="0"/>
-                      <a:ext cx="2953162" cy="3505689"/>
+                      <a:ext cx="2686425" cy="2324424"/>
                     </a:xfrm>
                     <a:prstGeom prst="rect">
                       <a:avLst/>
@@ -17747,7 +17804,7 @@
         <w:pStyle w:val="ENormal"/>
       </w:pPr>
       <w:r>
-        <w:t>Y seleccionar la subárea en las pestañas superiores.</w:t>
+        <w:t>Seleccionar el área.</w:t>
       </w:r>
     </w:p>
     <w:p>
@@ -17760,10 +17817,10 @@
           <w:lang w:eastAsia="es-ES"/>
         </w:rPr>
         <w:drawing>
-          <wp:inline distT="0" distB="0" distL="0" distR="0" wp14:anchorId="08CE2F1C" wp14:editId="68F1FAF8">
-            <wp:extent cx="3439005" cy="2238687"/>
-            <wp:effectExtent l="0" t="0" r="9525" b="9525"/>
-            <wp:docPr id="12" name="Imagen 12"/>
+          <wp:inline distT="0" distB="0" distL="0" distR="0" wp14:anchorId="3B706FCB" wp14:editId="637D9DAE">
+            <wp:extent cx="2953162" cy="3505689"/>
+            <wp:effectExtent l="0" t="0" r="0" b="0"/>
+            <wp:docPr id="11" name="Imagen 11"/>
             <wp:cNvGraphicFramePr>
               <a:graphicFrameLocks xmlns:a="http://schemas.openxmlformats.org/drawingml/2006/main" noChangeAspect="1"/>
             </wp:cNvGraphicFramePr>
@@ -17783,7 +17840,7 @@
                   <pic:spPr>
                     <a:xfrm>
                       <a:off x="0" y="0"/>
-                      <a:ext cx="3439005" cy="2238687"/>
+                      <a:ext cx="2953162" cy="3505689"/>
                     </a:xfrm>
                     <a:prstGeom prst="rect">
                       <a:avLst/>
@@ -17798,22 +17855,10 @@
     </w:p>
     <w:p>
       <w:pPr>
-        <w:pStyle w:val="ETit3"/>
-      </w:pPr>
-      <w:bookmarkStart w:id="150" w:name="_Toc72190749"/>
-      <w:bookmarkStart w:id="151" w:name="_Toc72461730"/>
-      <w:r>
-        <w:t>¿Cómo añadir datos?</w:t>
-      </w:r>
-      <w:bookmarkEnd w:id="150"/>
-      <w:bookmarkEnd w:id="151"/>
-    </w:p>
-    <w:p>
-      <w:pPr>
         <w:pStyle w:val="ENormal"/>
       </w:pPr>
       <w:r>
-        <w:t>Tras acceder a la pestaña de la subárea correspondiente como se indica anteriormente, debe clicar en el botón añadir.</w:t>
+        <w:t>Y seleccionar la subárea en las pestañas superiores.</w:t>
       </w:r>
     </w:p>
     <w:p>
@@ -17827,10 +17872,10 @@
         </w:rPr>
         <w:lastRenderedPageBreak/>
         <w:drawing>
-          <wp:inline distT="0" distB="0" distL="0" distR="0" wp14:anchorId="233208A8" wp14:editId="5182DF49">
-            <wp:extent cx="3496163" cy="5277587"/>
-            <wp:effectExtent l="0" t="0" r="9525" b="0"/>
-            <wp:docPr id="34" name="Imagen 34"/>
+          <wp:inline distT="0" distB="0" distL="0" distR="0" wp14:anchorId="6516FB5E" wp14:editId="3DB63936">
+            <wp:extent cx="3439005" cy="2238687"/>
+            <wp:effectExtent l="0" t="0" r="9525" b="9525"/>
+            <wp:docPr id="12" name="Imagen 12"/>
             <wp:cNvGraphicFramePr>
               <a:graphicFrameLocks xmlns:a="http://schemas.openxmlformats.org/drawingml/2006/main" noChangeAspect="1"/>
             </wp:cNvGraphicFramePr>
@@ -17850,6 +17895,72 @@
                   <pic:spPr>
                     <a:xfrm>
                       <a:off x="0" y="0"/>
+                      <a:ext cx="3439005" cy="2238687"/>
+                    </a:xfrm>
+                    <a:prstGeom prst="rect">
+                      <a:avLst/>
+                    </a:prstGeom>
+                  </pic:spPr>
+                </pic:pic>
+              </a:graphicData>
+            </a:graphic>
+          </wp:inline>
+        </w:drawing>
+      </w:r>
+    </w:p>
+    <w:p>
+      <w:pPr>
+        <w:pStyle w:val="ETit3"/>
+      </w:pPr>
+      <w:bookmarkStart w:id="150" w:name="_Toc72190749"/>
+      <w:bookmarkStart w:id="151" w:name="_Toc72461730"/>
+      <w:r>
+        <w:t>¿Cómo añadir datos?</w:t>
+      </w:r>
+      <w:bookmarkEnd w:id="150"/>
+      <w:bookmarkEnd w:id="151"/>
+    </w:p>
+    <w:p>
+      <w:pPr>
+        <w:pStyle w:val="ENormal"/>
+      </w:pPr>
+      <w:r>
+        <w:t>Tras acceder a la pestaña de la subárea correspondiente como se indica anteriormente, debe clicar en el botón añadir.</w:t>
+      </w:r>
+    </w:p>
+    <w:p>
+      <w:pPr>
+        <w:pStyle w:val="ENormal"/>
+      </w:pPr>
+      <w:r>
+        <w:rPr>
+          <w:noProof/>
+          <w:lang w:eastAsia="es-ES"/>
+        </w:rPr>
+        <w:drawing>
+          <wp:inline distT="0" distB="0" distL="0" distR="0" wp14:anchorId="12BDB452" wp14:editId="12BB7041">
+            <wp:extent cx="3496163" cy="5277587"/>
+            <wp:effectExtent l="0" t="0" r="9525" b="0"/>
+            <wp:docPr id="34" name="Imagen 34"/>
+            <wp:cNvGraphicFramePr>
+              <a:graphicFrameLocks xmlns:a="http://schemas.openxmlformats.org/drawingml/2006/main" noChangeAspect="1"/>
+            </wp:cNvGraphicFramePr>
+            <a:graphic xmlns:a="http://schemas.openxmlformats.org/drawingml/2006/main">
+              <a:graphicData uri="http://schemas.openxmlformats.org/drawingml/2006/picture">
+                <pic:pic xmlns:pic="http://schemas.openxmlformats.org/drawingml/2006/picture">
+                  <pic:nvPicPr>
+                    <pic:cNvPr id="1" name=""/>
+                    <pic:cNvPicPr/>
+                  </pic:nvPicPr>
+                  <pic:blipFill>
+                    <a:blip r:embed="rId77"/>
+                    <a:stretch>
+                      <a:fillRect/>
+                    </a:stretch>
+                  </pic:blipFill>
+                  <pic:spPr>
+                    <a:xfrm>
+                      <a:off x="0" y="0"/>
                       <a:ext cx="3496163" cy="5277587"/>
                     </a:xfrm>
                     <a:prstGeom prst="rect">
@@ -17868,6 +17979,7 @@
         <w:pStyle w:val="ENormal"/>
       </w:pPr>
       <w:r>
+        <w:lastRenderedPageBreak/>
         <w:t>Tras darle al botón se inicia una vista de detalles. Tras introducir los datos debe darle a guardar, o a cancelar si no desea guardarlos.</w:t>
       </w:r>
     </w:p>
@@ -17935,7 +18047,7 @@
                 <w:lang w:eastAsia="es-ES"/>
               </w:rPr>
               <w:drawing>
-                <wp:inline distT="0" distB="0" distL="0" distR="0" wp14:anchorId="24BCCD96" wp14:editId="7A27B3B4">
+                <wp:inline distT="0" distB="0" distL="0" distR="0" wp14:anchorId="3BCE2583" wp14:editId="6E81D965">
                   <wp:extent cx="571500" cy="571500"/>
                   <wp:effectExtent l="19050" t="0" r="0" b="0"/>
                   <wp:docPr id="36" name="Imagen 67"/>
@@ -17997,7 +18109,7 @@
                 <w:lang w:eastAsia="es-ES"/>
               </w:rPr>
               <w:drawing>
-                <wp:inline distT="0" distB="0" distL="0" distR="0" wp14:anchorId="6025F3C7" wp14:editId="2B060F02">
+                <wp:inline distT="0" distB="0" distL="0" distR="0" wp14:anchorId="067DEA7C" wp14:editId="27995504">
                   <wp:extent cx="571500" cy="571500"/>
                   <wp:effectExtent l="19050" t="0" r="0" b="0"/>
                   <wp:docPr id="37" name="Imagen 64"/>
@@ -18089,9 +18201,8 @@
           <w:noProof/>
           <w:lang w:eastAsia="es-ES"/>
         </w:rPr>
-        <w:lastRenderedPageBreak/>
         <w:drawing>
-          <wp:inline distT="0" distB="0" distL="0" distR="0" wp14:anchorId="227A80EB" wp14:editId="50B06BE5">
+          <wp:inline distT="0" distB="0" distL="0" distR="0" wp14:anchorId="405F363F" wp14:editId="1FB0E6C8">
             <wp:extent cx="581025" cy="571500"/>
             <wp:effectExtent l="19050" t="0" r="9525" b="0"/>
             <wp:docPr id="38" name="Imagen 58"/>
@@ -18204,7 +18315,7 @@
                 <w:lang w:eastAsia="es-ES"/>
               </w:rPr>
               <w:drawing>
-                <wp:inline distT="0" distB="0" distL="0" distR="0" wp14:anchorId="72009F4C" wp14:editId="1CEC174E">
+                <wp:inline distT="0" distB="0" distL="0" distR="0" wp14:anchorId="60923C9A" wp14:editId="652BD7C1">
                   <wp:extent cx="571500" cy="571500"/>
                   <wp:effectExtent l="19050" t="0" r="0" b="0"/>
                   <wp:docPr id="95" name="Imagen 67"/>
@@ -18266,7 +18377,7 @@
                 <w:lang w:eastAsia="es-ES"/>
               </w:rPr>
               <w:drawing>
-                <wp:inline distT="0" distB="0" distL="0" distR="0" wp14:anchorId="2846D18C" wp14:editId="3FE1A2E7">
+                <wp:inline distT="0" distB="0" distL="0" distR="0" wp14:anchorId="5E00F1F6" wp14:editId="654F44F4">
                   <wp:extent cx="571500" cy="571500"/>
                   <wp:effectExtent l="19050" t="0" r="0" b="0"/>
                   <wp:docPr id="96" name="Imagen 64"/>
@@ -18354,7 +18465,7 @@
           <w:lang w:eastAsia="es-ES"/>
         </w:rPr>
         <w:drawing>
-          <wp:inline distT="0" distB="0" distL="0" distR="0" wp14:anchorId="1B2816B2" wp14:editId="6BFB70B8">
+          <wp:inline distT="0" distB="0" distL="0" distR="0" wp14:anchorId="2D1535A2" wp14:editId="21B75E65">
             <wp:extent cx="581025" cy="581025"/>
             <wp:effectExtent l="19050" t="0" r="9525" b="0"/>
             <wp:docPr id="39" name="Imagen 10"/>
@@ -18421,66 +18532,12 @@
           <w:noProof/>
           <w:lang w:eastAsia="es-ES"/>
         </w:rPr>
+        <w:lastRenderedPageBreak/>
         <w:drawing>
-          <wp:inline distT="0" distB="0" distL="0" distR="0" wp14:anchorId="1228CC73" wp14:editId="4238118C">
+          <wp:inline distT="0" distB="0" distL="0" distR="0" wp14:anchorId="12AD1AAB" wp14:editId="15E4BAA9">
             <wp:extent cx="2686425" cy="2324424"/>
             <wp:effectExtent l="0" t="0" r="0" b="0"/>
             <wp:docPr id="90" name="Imagen 90"/>
-            <wp:cNvGraphicFramePr>
-              <a:graphicFrameLocks xmlns:a="http://schemas.openxmlformats.org/drawingml/2006/main" noChangeAspect="1"/>
-            </wp:cNvGraphicFramePr>
-            <a:graphic xmlns:a="http://schemas.openxmlformats.org/drawingml/2006/main">
-              <a:graphicData uri="http://schemas.openxmlformats.org/drawingml/2006/picture">
-                <pic:pic xmlns:pic="http://schemas.openxmlformats.org/drawingml/2006/picture">
-                  <pic:nvPicPr>
-                    <pic:cNvPr id="1" name=""/>
-                    <pic:cNvPicPr/>
-                  </pic:nvPicPr>
-                  <pic:blipFill>
-                    <a:blip r:embed="rId73"/>
-                    <a:stretch>
-                      <a:fillRect/>
-                    </a:stretch>
-                  </pic:blipFill>
-                  <pic:spPr>
-                    <a:xfrm>
-                      <a:off x="0" y="0"/>
-                      <a:ext cx="2686425" cy="2324424"/>
-                    </a:xfrm>
-                    <a:prstGeom prst="rect">
-                      <a:avLst/>
-                    </a:prstGeom>
-                  </pic:spPr>
-                </pic:pic>
-              </a:graphicData>
-            </a:graphic>
-          </wp:inline>
-        </w:drawing>
-      </w:r>
-    </w:p>
-    <w:p>
-      <w:pPr>
-        <w:pStyle w:val="ENormal"/>
-      </w:pPr>
-      <w:r>
-        <w:t>Seleccionar el área.</w:t>
-      </w:r>
-    </w:p>
-    <w:p>
-      <w:pPr>
-        <w:pStyle w:val="ENormal"/>
-      </w:pPr>
-      <w:r>
-        <w:rPr>
-          <w:noProof/>
-          <w:lang w:eastAsia="es-ES"/>
-        </w:rPr>
-        <w:lastRenderedPageBreak/>
-        <w:drawing>
-          <wp:inline distT="0" distB="0" distL="0" distR="0" wp14:anchorId="7C06036B" wp14:editId="0DBE1EBA">
-            <wp:extent cx="2953162" cy="3505689"/>
-            <wp:effectExtent l="0" t="0" r="0" b="0"/>
-            <wp:docPr id="91" name="Imagen 91"/>
             <wp:cNvGraphicFramePr>
               <a:graphicFrameLocks xmlns:a="http://schemas.openxmlformats.org/drawingml/2006/main" noChangeAspect="1"/>
             </wp:cNvGraphicFramePr>
@@ -18500,7 +18557,7 @@
                   <pic:spPr>
                     <a:xfrm>
                       <a:off x="0" y="0"/>
-                      <a:ext cx="2953162" cy="3505689"/>
+                      <a:ext cx="2686425" cy="2324424"/>
                     </a:xfrm>
                     <a:prstGeom prst="rect">
                       <a:avLst/>
@@ -18518,7 +18575,7 @@
         <w:pStyle w:val="ENormal"/>
       </w:pPr>
       <w:r>
-        <w:t>Y seleccionar la subárea en las pestañas superiores.</w:t>
+        <w:t>Seleccionar el área.</w:t>
       </w:r>
     </w:p>
     <w:p>
@@ -18531,10 +18588,10 @@
           <w:lang w:eastAsia="es-ES"/>
         </w:rPr>
         <w:drawing>
-          <wp:inline distT="0" distB="0" distL="0" distR="0" wp14:anchorId="51AD8CFA" wp14:editId="0A0630A2">
-            <wp:extent cx="3439005" cy="2238687"/>
-            <wp:effectExtent l="0" t="0" r="9525" b="9525"/>
-            <wp:docPr id="92" name="Imagen 92"/>
+          <wp:inline distT="0" distB="0" distL="0" distR="0" wp14:anchorId="02D9A324" wp14:editId="725442F7">
+            <wp:extent cx="2953162" cy="3505689"/>
+            <wp:effectExtent l="0" t="0" r="0" b="0"/>
+            <wp:docPr id="91" name="Imagen 91"/>
             <wp:cNvGraphicFramePr>
               <a:graphicFrameLocks xmlns:a="http://schemas.openxmlformats.org/drawingml/2006/main" noChangeAspect="1"/>
             </wp:cNvGraphicFramePr>
@@ -18554,6 +18611,60 @@
                   <pic:spPr>
                     <a:xfrm>
                       <a:off x="0" y="0"/>
+                      <a:ext cx="2953162" cy="3505689"/>
+                    </a:xfrm>
+                    <a:prstGeom prst="rect">
+                      <a:avLst/>
+                    </a:prstGeom>
+                  </pic:spPr>
+                </pic:pic>
+              </a:graphicData>
+            </a:graphic>
+          </wp:inline>
+        </w:drawing>
+      </w:r>
+    </w:p>
+    <w:p>
+      <w:pPr>
+        <w:pStyle w:val="ENormal"/>
+      </w:pPr>
+      <w:r>
+        <w:t>Y seleccionar la subárea en las pestañas superiores.</w:t>
+      </w:r>
+    </w:p>
+    <w:p>
+      <w:pPr>
+        <w:pStyle w:val="ENormal"/>
+      </w:pPr>
+      <w:r>
+        <w:rPr>
+          <w:noProof/>
+          <w:lang w:eastAsia="es-ES"/>
+        </w:rPr>
+        <w:drawing>
+          <wp:inline distT="0" distB="0" distL="0" distR="0" wp14:anchorId="2599E1FD" wp14:editId="1B7F72D1">
+            <wp:extent cx="3439005" cy="2238687"/>
+            <wp:effectExtent l="0" t="0" r="9525" b="9525"/>
+            <wp:docPr id="92" name="Imagen 92"/>
+            <wp:cNvGraphicFramePr>
+              <a:graphicFrameLocks xmlns:a="http://schemas.openxmlformats.org/drawingml/2006/main" noChangeAspect="1"/>
+            </wp:cNvGraphicFramePr>
+            <a:graphic xmlns:a="http://schemas.openxmlformats.org/drawingml/2006/main">
+              <a:graphicData uri="http://schemas.openxmlformats.org/drawingml/2006/picture">
+                <pic:pic xmlns:pic="http://schemas.openxmlformats.org/drawingml/2006/picture">
+                  <pic:nvPicPr>
+                    <pic:cNvPr id="1" name=""/>
+                    <pic:cNvPicPr/>
+                  </pic:nvPicPr>
+                  <pic:blipFill>
+                    <a:blip r:embed="rId76"/>
+                    <a:stretch>
+                      <a:fillRect/>
+                    </a:stretch>
+                  </pic:blipFill>
+                  <pic:spPr>
+                    <a:xfrm>
+                      <a:off x="0" y="0"/>
                       <a:ext cx="3439005" cy="2238687"/>
                     </a:xfrm>
                     <a:prstGeom prst="rect">
@@ -18572,62 +18683,8 @@
         <w:pStyle w:val="ENormal"/>
       </w:pPr>
       <w:r>
+        <w:lastRenderedPageBreak/>
         <w:t>Para ver los datos en mayor detalle debe seleccionar en el artículo que desea ver.</w:t>
-      </w:r>
-    </w:p>
-    <w:p>
-      <w:pPr>
-        <w:pStyle w:val="ENormal"/>
-      </w:pPr>
-      <w:r>
-        <w:rPr>
-          <w:noProof/>
-          <w:lang w:eastAsia="es-ES"/>
-        </w:rPr>
-        <w:lastRenderedPageBreak/>
-        <w:drawing>
-          <wp:inline distT="0" distB="0" distL="0" distR="0" wp14:anchorId="2A847A37" wp14:editId="37514EC5">
-            <wp:extent cx="3562847" cy="3238952"/>
-            <wp:effectExtent l="0" t="0" r="0" b="0"/>
-            <wp:docPr id="93" name="Imagen 93"/>
-            <wp:cNvGraphicFramePr>
-              <a:graphicFrameLocks xmlns:a="http://schemas.openxmlformats.org/drawingml/2006/main" noChangeAspect="1"/>
-            </wp:cNvGraphicFramePr>
-            <a:graphic xmlns:a="http://schemas.openxmlformats.org/drawingml/2006/main">
-              <a:graphicData uri="http://schemas.openxmlformats.org/drawingml/2006/picture">
-                <pic:pic xmlns:pic="http://schemas.openxmlformats.org/drawingml/2006/picture">
-                  <pic:nvPicPr>
-                    <pic:cNvPr id="1" name=""/>
-                    <pic:cNvPicPr/>
-                  </pic:nvPicPr>
-                  <pic:blipFill>
-                    <a:blip r:embed="rId77"/>
-                    <a:stretch>
-                      <a:fillRect/>
-                    </a:stretch>
-                  </pic:blipFill>
-                  <pic:spPr>
-                    <a:xfrm>
-                      <a:off x="0" y="0"/>
-                      <a:ext cx="3562847" cy="3238952"/>
-                    </a:xfrm>
-                    <a:prstGeom prst="rect">
-                      <a:avLst/>
-                    </a:prstGeom>
-                  </pic:spPr>
-                </pic:pic>
-              </a:graphicData>
-            </a:graphic>
-          </wp:inline>
-        </w:drawing>
-      </w:r>
-    </w:p>
-    <w:p>
-      <w:pPr>
-        <w:pStyle w:val="ENormal"/>
-      </w:pPr>
-      <w:r>
-        <w:t>Y podrá ver los datos en detalle.</w:t>
       </w:r>
     </w:p>
     <w:p>
@@ -18640,10 +18697,10 @@
           <w:lang w:eastAsia="es-ES"/>
         </w:rPr>
         <w:drawing>
-          <wp:inline distT="0" distB="0" distL="0" distR="0" wp14:anchorId="4547BDA6" wp14:editId="6C435A3A">
-            <wp:extent cx="3543795" cy="4496427"/>
+          <wp:inline distT="0" distB="0" distL="0" distR="0" wp14:anchorId="03646F7B" wp14:editId="3F1573F6">
+            <wp:extent cx="3562847" cy="3238952"/>
             <wp:effectExtent l="0" t="0" r="0" b="0"/>
-            <wp:docPr id="94" name="Imagen 94"/>
+            <wp:docPr id="93" name="Imagen 93"/>
             <wp:cNvGraphicFramePr>
               <a:graphicFrameLocks xmlns:a="http://schemas.openxmlformats.org/drawingml/2006/main" noChangeAspect="1"/>
             </wp:cNvGraphicFramePr>
@@ -18663,6 +18720,60 @@
                   <pic:spPr>
                     <a:xfrm>
                       <a:off x="0" y="0"/>
+                      <a:ext cx="3562847" cy="3238952"/>
+                    </a:xfrm>
+                    <a:prstGeom prst="rect">
+                      <a:avLst/>
+                    </a:prstGeom>
+                  </pic:spPr>
+                </pic:pic>
+              </a:graphicData>
+            </a:graphic>
+          </wp:inline>
+        </w:drawing>
+      </w:r>
+    </w:p>
+    <w:p>
+      <w:pPr>
+        <w:pStyle w:val="ENormal"/>
+      </w:pPr>
+      <w:r>
+        <w:t>Y podrá ver los datos en detalle.</w:t>
+      </w:r>
+    </w:p>
+    <w:p>
+      <w:pPr>
+        <w:pStyle w:val="ENormal"/>
+      </w:pPr>
+      <w:r>
+        <w:rPr>
+          <w:noProof/>
+          <w:lang w:eastAsia="es-ES"/>
+        </w:rPr>
+        <w:drawing>
+          <wp:inline distT="0" distB="0" distL="0" distR="0" wp14:anchorId="350E79A3" wp14:editId="075D30D2">
+            <wp:extent cx="3543795" cy="4496427"/>
+            <wp:effectExtent l="0" t="0" r="0" b="0"/>
+            <wp:docPr id="94" name="Imagen 94"/>
+            <wp:cNvGraphicFramePr>
+              <a:graphicFrameLocks xmlns:a="http://schemas.openxmlformats.org/drawingml/2006/main" noChangeAspect="1"/>
+            </wp:cNvGraphicFramePr>
+            <a:graphic xmlns:a="http://schemas.openxmlformats.org/drawingml/2006/main">
+              <a:graphicData uri="http://schemas.openxmlformats.org/drawingml/2006/picture">
+                <pic:pic xmlns:pic="http://schemas.openxmlformats.org/drawingml/2006/picture">
+                  <pic:nvPicPr>
+                    <pic:cNvPr id="1" name=""/>
+                    <pic:cNvPicPr/>
+                  </pic:nvPicPr>
+                  <pic:blipFill>
+                    <a:blip r:embed="rId79"/>
+                    <a:stretch>
+                      <a:fillRect/>
+                    </a:stretch>
+                  </pic:blipFill>
+                  <pic:spPr>
+                    <a:xfrm>
+                      <a:off x="0" y="0"/>
                       <a:ext cx="3543795" cy="4496427"/>
                     </a:xfrm>
                     <a:prstGeom prst="rect">
@@ -18677,10 +18788,10 @@
       </w:r>
     </w:p>
     <w:sectPr>
-      <w:headerReference w:type="even" r:id="rId79"/>
-      <w:headerReference w:type="default" r:id="rId80"/>
-      <w:footerReference w:type="even" r:id="rId81"/>
-      <w:footerReference w:type="default" r:id="rId82"/>
+      <w:headerReference w:type="even" r:id="rId80"/>
+      <w:headerReference w:type="default" r:id="rId81"/>
+      <w:footerReference w:type="even" r:id="rId82"/>
+      <w:footerReference w:type="default" r:id="rId83"/>
       <w:pgSz w:w="11906" w:h="16838"/>
       <w:pgMar w:top="1418" w:right="1418" w:bottom="1418" w:left="1418" w:header="709" w:footer="709" w:gutter="284"/>
       <w:pgNumType w:start="0"/>
@@ -18771,7 +18882,7 @@
               <w:noProof/>
               <w:color w:val="1F3864" w:themeColor="accent1" w:themeShade="80"/>
             </w:rPr>
-            <w:t>8</w:t>
+            <w:t>58</w:t>
           </w:r>
           <w:r>
             <w:rPr>
@@ -18885,7 +18996,7 @@
               <w:noProof/>
               <w:color w:val="1F3864" w:themeColor="accent1" w:themeShade="80"/>
             </w:rPr>
-            <w:t>9</w:t>
+            <w:t>57</w:t>
           </w:r>
           <w:r>
             <w:rPr>
@@ -19667,6 +19778,118 @@
     </w:lvl>
   </w:abstractNum>
   <w:abstractNum w:abstractNumId="6" w15:restartNumberingAfterBreak="0">
+    <w:nsid w:val="403B63B0"/>
+    <w:multiLevelType w:val="hybridMultilevel"/>
+    <w:tmpl w:val="16D68B2C"/>
+    <w:lvl w:ilvl="0" w:tplc="2DEE8C70">
+      <w:numFmt w:val="bullet"/>
+      <w:lvlText w:val="-"/>
+      <w:lvlJc w:val="left"/>
+      <w:pPr>
+        <w:ind w:left="1080" w:hanging="360"/>
+      </w:pPr>
+      <w:rPr>
+        <w:rFonts w:ascii="Calibri" w:eastAsiaTheme="minorHAnsi" w:hAnsi="Calibri" w:cs="Calibri" w:hint="default"/>
+      </w:rPr>
+    </w:lvl>
+    <w:lvl w:ilvl="1" w:tplc="0C0A0003" w:tentative="1">
+      <w:start w:val="1"/>
+      <w:numFmt w:val="bullet"/>
+      <w:lvlText w:val="o"/>
+      <w:lvlJc w:val="left"/>
+      <w:pPr>
+        <w:ind w:left="1800" w:hanging="360"/>
+      </w:pPr>
+      <w:rPr>
+        <w:rFonts w:ascii="Courier New" w:hAnsi="Courier New" w:cs="Courier New" w:hint="default"/>
+      </w:rPr>
+    </w:lvl>
+    <w:lvl w:ilvl="2" w:tplc="0C0A0005" w:tentative="1">
+      <w:start w:val="1"/>
+      <w:numFmt w:val="bullet"/>
+      <w:lvlText w:val=""/>
+      <w:lvlJc w:val="left"/>
+      <w:pPr>
+        <w:ind w:left="2520" w:hanging="360"/>
+      </w:pPr>
+      <w:rPr>
+        <w:rFonts w:ascii="Wingdings" w:hAnsi="Wingdings" w:hint="default"/>
+      </w:rPr>
+    </w:lvl>
+    <w:lvl w:ilvl="3" w:tplc="0C0A0001" w:tentative="1">
+      <w:start w:val="1"/>
+      <w:numFmt w:val="bullet"/>
+      <w:lvlText w:val=""/>
+      <w:lvlJc w:val="left"/>
+      <w:pPr>
+        <w:ind w:left="3240" w:hanging="360"/>
+      </w:pPr>
+      <w:rPr>
+        <w:rFonts w:ascii="Symbol" w:hAnsi="Symbol" w:hint="default"/>
+      </w:rPr>
+    </w:lvl>
+    <w:lvl w:ilvl="4" w:tplc="0C0A0003" w:tentative="1">
+      <w:start w:val="1"/>
+      <w:numFmt w:val="bullet"/>
+      <w:lvlText w:val="o"/>
+      <w:lvlJc w:val="left"/>
+      <w:pPr>
+        <w:ind w:left="3960" w:hanging="360"/>
+      </w:pPr>
+      <w:rPr>
+        <w:rFonts w:ascii="Courier New" w:hAnsi="Courier New" w:cs="Courier New" w:hint="default"/>
+      </w:rPr>
+    </w:lvl>
+    <w:lvl w:ilvl="5" w:tplc="0C0A0005" w:tentative="1">
+      <w:start w:val="1"/>
+      <w:numFmt w:val="bullet"/>
+      <w:lvlText w:val=""/>
+      <w:lvlJc w:val="left"/>
+      <w:pPr>
+        <w:ind w:left="4680" w:hanging="360"/>
+      </w:pPr>
+      <w:rPr>
+        <w:rFonts w:ascii="Wingdings" w:hAnsi="Wingdings" w:hint="default"/>
+      </w:rPr>
+    </w:lvl>
+    <w:lvl w:ilvl="6" w:tplc="0C0A0001" w:tentative="1">
+      <w:start w:val="1"/>
+      <w:numFmt w:val="bullet"/>
+      <w:lvlText w:val=""/>
+      <w:lvlJc w:val="left"/>
+      <w:pPr>
+        <w:ind w:left="5400" w:hanging="360"/>
+      </w:pPr>
+      <w:rPr>
+        <w:rFonts w:ascii="Symbol" w:hAnsi="Symbol" w:hint="default"/>
+      </w:rPr>
+    </w:lvl>
+    <w:lvl w:ilvl="7" w:tplc="0C0A0003" w:tentative="1">
+      <w:start w:val="1"/>
+      <w:numFmt w:val="bullet"/>
+      <w:lvlText w:val="o"/>
+      <w:lvlJc w:val="left"/>
+      <w:pPr>
+        <w:ind w:left="6120" w:hanging="360"/>
+      </w:pPr>
+      <w:rPr>
+        <w:rFonts w:ascii="Courier New" w:hAnsi="Courier New" w:cs="Courier New" w:hint="default"/>
+      </w:rPr>
+    </w:lvl>
+    <w:lvl w:ilvl="8" w:tplc="0C0A0005" w:tentative="1">
+      <w:start w:val="1"/>
+      <w:numFmt w:val="bullet"/>
+      <w:lvlText w:val=""/>
+      <w:lvlJc w:val="left"/>
+      <w:pPr>
+        <w:ind w:left="6840" w:hanging="360"/>
+      </w:pPr>
+      <w:rPr>
+        <w:rFonts w:ascii="Wingdings" w:hAnsi="Wingdings" w:hint="default"/>
+      </w:rPr>
+    </w:lvl>
+  </w:abstractNum>
+  <w:abstractNum w:abstractNumId="7" w15:restartNumberingAfterBreak="0">
     <w:nsid w:val="41470B0A"/>
     <w:multiLevelType w:val="hybridMultilevel"/>
     <w:tmpl w:val="62BA01EA"/>
@@ -19756,7 +19979,7 @@
       </w:pPr>
     </w:lvl>
   </w:abstractNum>
-  <w:abstractNum w:abstractNumId="7" w15:restartNumberingAfterBreak="0">
+  <w:abstractNum w:abstractNumId="8" w15:restartNumberingAfterBreak="0">
     <w:nsid w:val="432C3D03"/>
     <w:multiLevelType w:val="hybridMultilevel"/>
     <w:tmpl w:val="C3E233F4"/>
@@ -19868,7 +20091,7 @@
       </w:rPr>
     </w:lvl>
   </w:abstractNum>
-  <w:abstractNum w:abstractNumId="8" w15:restartNumberingAfterBreak="0">
+  <w:abstractNum w:abstractNumId="9" w15:restartNumberingAfterBreak="0">
     <w:nsid w:val="5DED2281"/>
     <w:multiLevelType w:val="multilevel"/>
     <w:tmpl w:val="45E82E08"/>
@@ -19989,7 +20212,7 @@
       </w:rPr>
     </w:lvl>
   </w:abstractNum>
-  <w:abstractNum w:abstractNumId="9" w15:restartNumberingAfterBreak="0">
+  <w:abstractNum w:abstractNumId="10" w15:restartNumberingAfterBreak="0">
     <w:nsid w:val="6124670F"/>
     <w:multiLevelType w:val="hybridMultilevel"/>
     <w:tmpl w:val="F7D41C38"/>
@@ -20103,7 +20326,7 @@
       </w:rPr>
     </w:lvl>
   </w:abstractNum>
-  <w:abstractNum w:abstractNumId="10" w15:restartNumberingAfterBreak="0">
+  <w:abstractNum w:abstractNumId="11" w15:restartNumberingAfterBreak="0">
     <w:nsid w:val="64D461A9"/>
     <w:multiLevelType w:val="hybridMultilevel"/>
     <w:tmpl w:val="BDB66248"/>
@@ -20191,7 +20414,7 @@
       </w:pPr>
     </w:lvl>
   </w:abstractNum>
-  <w:abstractNum w:abstractNumId="11" w15:restartNumberingAfterBreak="0">
+  <w:abstractNum w:abstractNumId="12" w15:restartNumberingAfterBreak="0">
     <w:nsid w:val="72421BDE"/>
     <w:multiLevelType w:val="multilevel"/>
     <w:tmpl w:val="88605C6A"/>
@@ -20308,13 +20531,13 @@
     <w:abstractNumId w:val="0"/>
   </w:num>
   <w:num w:numId="2">
-    <w:abstractNumId w:val="10"/>
+    <w:abstractNumId w:val="11"/>
   </w:num>
   <w:num w:numId="3">
-    <w:abstractNumId w:val="8"/>
+    <w:abstractNumId w:val="9"/>
   </w:num>
   <w:num w:numId="4">
-    <w:abstractNumId w:val="8"/>
+    <w:abstractNumId w:val="9"/>
     <w:lvlOverride w:ilvl="0"/>
     <w:lvlOverride w:ilvl="1">
       <w:startOverride w:val="1"/>
@@ -20342,7 +20565,7 @@
     </w:lvlOverride>
   </w:num>
   <w:num w:numId="5">
-    <w:abstractNumId w:val="8"/>
+    <w:abstractNumId w:val="9"/>
     <w:lvlOverride w:ilvl="0"/>
     <w:lvlOverride w:ilvl="1">
       <w:startOverride w:val="1"/>
@@ -20376,13 +20599,13 @@
     <w:abstractNumId w:val="3"/>
   </w:num>
   <w:num w:numId="8">
-    <w:abstractNumId w:val="9"/>
+    <w:abstractNumId w:val="10"/>
   </w:num>
   <w:num w:numId="9">
     <w:abstractNumId w:val="4"/>
   </w:num>
   <w:num w:numId="10">
-    <w:abstractNumId w:val="7"/>
+    <w:abstractNumId w:val="8"/>
   </w:num>
   <w:num w:numId="11">
     <w:abstractNumId w:val="5"/>
@@ -20391,7 +20614,7 @@
     <w:abstractNumId w:val="1"/>
   </w:num>
   <w:num w:numId="13">
-    <w:abstractNumId w:val="6"/>
+    <w:abstractNumId w:val="7"/>
   </w:num>
   <w:num w:numId="14">
     <w:abstractNumId w:val="2"/>
@@ -20400,10 +20623,10 @@
     </w:lvlOverride>
   </w:num>
   <w:num w:numId="15">
-    <w:abstractNumId w:val="11"/>
+    <w:abstractNumId w:val="12"/>
   </w:num>
   <w:num w:numId="16">
-    <w:abstractNumId w:val="8"/>
+    <w:abstractNumId w:val="9"/>
     <w:lvlOverride w:ilvl="0">
       <w:startOverride w:val="4"/>
     </w:lvlOverride>
@@ -20413,6 +20636,9 @@
     <w:lvlOverride w:ilvl="2">
       <w:startOverride w:val="2"/>
     </w:lvlOverride>
+  </w:num>
+  <w:num w:numId="17">
+    <w:abstractNumId w:val="6"/>
   </w:num>
 </w:numbering>
 </file>
@@ -20589,7 +20815,7 @@
     <w:lsdException w:name="Table Web 2" w:semiHidden="1" w:unhideWhenUsed="1"/>
     <w:lsdException w:name="Table Web 3" w:semiHidden="1" w:unhideWhenUsed="1"/>
     <w:lsdException w:name="Balloon Text" w:semiHidden="1" w:unhideWhenUsed="1"/>
-    <w:lsdException w:name="Table Grid" w:uiPriority="39"/>
+    <w:lsdException w:name="Table Grid" w:semiHidden="1" w:uiPriority="39" w:unhideWhenUsed="1"/>
     <w:lsdException w:name="Table Theme" w:semiHidden="1" w:unhideWhenUsed="1"/>
     <w:lsdException w:name="Placeholder Text" w:semiHidden="1"/>
     <w:lsdException w:name="No Spacing" w:uiPriority="1" w:qFormat="1"/>

</xml_diff>